<commit_message>
preparacao do portifolio de pesquisa
</commit_message>
<xml_diff>
--- a/Grupo Elicitare Projetos/Catalogo de Projetos/Pre-Projeto_de_Pesquisa-PPGCCvFinal-Mestrado-vinicius.docx
+++ b/Grupo Elicitare Projetos/Catalogo de Projetos/Pre-Projeto_de_Pesquisa-PPGCCvFinal-Mestrado-vinicius.docx
@@ -89,193 +89,59 @@
           <w:caps/>
           <w:sz w:val="22"/>
           <w:szCs w:val="32"/>
-        </w:rPr>
-      </w:pPr>
-      <w:del w:id="0" w:author="lorena" w:date="2012-10-01T22:04:00Z">
-        <w:r>
-          <w:rPr>
-            <w:rFonts w:ascii="TimesNewRomanPSMT" w:hAnsi="TimesNewRomanPSMT" w:cs="TimesNewRomanPSMT"/>
-            <w:b/>
-            <w:caps/>
-            <w:sz w:val="22"/>
-            <w:szCs w:val="32"/>
-          </w:rPr>
-          <w:delText>T</w:delText>
-        </w:r>
-        <w:r>
-          <w:rPr>
-            <w:rFonts w:ascii="TimesNewRomanPSMT" w:hAnsi="TimesNewRomanPSMT" w:cs="TimesNewRomanPSMT"/>
-            <w:b/>
-            <w:caps/>
-            <w:sz w:val="22"/>
-            <w:szCs w:val="32"/>
-          </w:rPr>
-          <w:delText xml:space="preserve">ítulo </w:delText>
-        </w:r>
-      </w:del>
-      <w:ins w:id="1" w:author="lorena" w:date="2012-10-01T22:00:00Z">
-        <w:r>
-          <w:rPr>
-            <w:rFonts w:ascii="TimesNewRomanPSMT" w:hAnsi="TimesNewRomanPSMT" w:cs="TimesNewRomanPSMT"/>
-            <w:b/>
-            <w:caps/>
-            <w:color w:val="000000" w:themeColor="text1"/>
-            <w:sz w:val="22"/>
-            <w:szCs w:val="32"/>
-          </w:rPr>
-          <w:t>G</w:t>
-        </w:r>
-      </w:ins>
-      <w:ins w:id="2" w:author="lorena" w:date="2012-10-01T22:02:00Z">
-        <w:r>
-          <w:rPr>
-            <w:rFonts w:ascii="TimesNewRomanPSMT" w:hAnsi="TimesNewRomanPSMT" w:cs="TimesNewRomanPSMT"/>
-            <w:b/>
-            <w:caps/>
-            <w:color w:val="000000" w:themeColor="text1"/>
-            <w:sz w:val="22"/>
-            <w:szCs w:val="32"/>
-          </w:rPr>
-          <w:t>Amification</w:t>
-        </w:r>
-      </w:ins>
-      <w:ins w:id="3" w:author="lorena" w:date="2012-10-01T22:03:00Z">
-        <w:r>
-          <w:rPr>
-            <w:rFonts w:ascii="TimesNewRomanPSMT" w:hAnsi="TimesNewRomanPSMT" w:cs="TimesNewRomanPSMT"/>
-            <w:b/>
-            <w:caps/>
-            <w:color w:val="000000" w:themeColor="text1"/>
-            <w:sz w:val="22"/>
-            <w:szCs w:val="32"/>
-          </w:rPr>
-          <w:t xml:space="preserve"> in Software</w:t>
-        </w:r>
-        <w:proofErr w:type="gramStart"/>
-        <w:r>
-          <w:rPr>
-            <w:rFonts w:ascii="TimesNewRomanPSMT" w:hAnsi="TimesNewRomanPSMT" w:cs="TimesNewRomanPSMT"/>
-            <w:b/>
-            <w:caps/>
-            <w:color w:val="000000" w:themeColor="text1"/>
-            <w:sz w:val="22"/>
-            <w:szCs w:val="32"/>
-          </w:rPr>
-          <w:t xml:space="preserve">  </w:t>
-        </w:r>
-        <w:proofErr w:type="gramEnd"/>
-        <w:r>
-          <w:rPr>
-            <w:rFonts w:ascii="TimesNewRomanPSMT" w:hAnsi="TimesNewRomanPSMT" w:cs="TimesNewRomanPSMT"/>
-            <w:b/>
-            <w:caps/>
-            <w:color w:val="000000" w:themeColor="text1"/>
-            <w:sz w:val="22"/>
-            <w:szCs w:val="32"/>
-          </w:rPr>
-          <w:t>em</w:t>
-        </w:r>
-        <w:r>
-          <w:rPr>
-            <w:rFonts w:ascii="TimesNewRomanPSMT" w:hAnsi="TimesNewRomanPSMT" w:cs="TimesNewRomanPSMT"/>
-            <w:b/>
-            <w:caps/>
-            <w:color w:val="000000" w:themeColor="text1"/>
-            <w:sz w:val="22"/>
-            <w:szCs w:val="32"/>
-          </w:rPr>
-          <w:t>g</w:t>
-        </w:r>
-      </w:ins>
-      <w:ins w:id="4" w:author="lorena" w:date="2012-10-01T22:04:00Z">
-        <w:r>
-          <w:rPr>
-            <w:rFonts w:ascii="TimesNewRomanPSMT" w:hAnsi="TimesNewRomanPSMT" w:cs="TimesNewRomanPSMT"/>
-            <w:b/>
-            <w:caps/>
-            <w:color w:val="000000" w:themeColor="text1"/>
-            <w:sz w:val="22"/>
-            <w:szCs w:val="32"/>
-          </w:rPr>
-          <w:t>ineering</w:t>
-        </w:r>
-      </w:ins>
-      <w:ins w:id="5" w:author="lorena" w:date="2012-10-01T22:03:00Z">
-        <w:r>
-          <w:rPr>
-            <w:rFonts w:ascii="TimesNewRomanPSMT" w:hAnsi="TimesNewRomanPSMT" w:cs="TimesNewRomanPSMT"/>
-            <w:b/>
-            <w:caps/>
-            <w:color w:val="000000" w:themeColor="text1"/>
-            <w:sz w:val="22"/>
-            <w:szCs w:val="32"/>
-          </w:rPr>
-          <w:t xml:space="preserve"> </w:t>
-        </w:r>
-      </w:ins>
-      <w:del w:id="6" w:author="lorena" w:date="2012-10-01T22:04:00Z">
-        <w:r>
-          <w:rPr>
-            <w:rFonts w:ascii="TimesNewRomanPSMT" w:hAnsi="TimesNewRomanPSMT" w:cs="TimesNewRomanPSMT"/>
-            <w:b/>
-            <w:caps/>
-            <w:sz w:val="22"/>
-            <w:szCs w:val="32"/>
-          </w:rPr>
-          <w:delText>da 1</w:delText>
-        </w:r>
-        <w:r>
-          <w:rPr>
-            <w:rFonts w:ascii="TimesNewRomanPSMT" w:hAnsi="TimesNewRomanPSMT" w:cs="TimesNewRomanPSMT"/>
-            <w:b/>
-            <w:caps/>
-            <w:sz w:val="22"/>
-            <w:szCs w:val="32"/>
-            <w:vertAlign w:val="superscript"/>
-          </w:rPr>
-          <w:delText>a</w:delText>
-        </w:r>
-        <w:r>
-          <w:rPr>
-            <w:rFonts w:ascii="TimesNewRomanPSMT" w:hAnsi="TimesNewRomanPSMT" w:cs="TimesNewRomanPSMT"/>
-            <w:b/>
-            <w:caps/>
-            <w:sz w:val="22"/>
-            <w:szCs w:val="32"/>
-          </w:rPr>
-          <w:delText xml:space="preserve"> opção </w:delText>
-        </w:r>
-        <w:r>
-          <w:rPr>
-            <w:rFonts w:ascii="TimesNewRomanPSMT" w:hAnsi="TimesNewRomanPSMT" w:cs="TimesNewRomanPSMT"/>
-            <w:b/>
-            <w:caps/>
-            <w:sz w:val="22"/>
-            <w:szCs w:val="32"/>
-          </w:rPr>
-          <w:delText>d</w:delText>
-        </w:r>
-        <w:r>
-          <w:rPr>
-            <w:rFonts w:ascii="TimesNewRomanPSMT" w:hAnsi="TimesNewRomanPSMT" w:cs="TimesNewRomanPSMT"/>
-            <w:b/>
-            <w:caps/>
-            <w:sz w:val="22"/>
-            <w:szCs w:val="32"/>
-          </w:rPr>
-          <w:delText>e</w:delText>
-        </w:r>
-        <w:r>
-          <w:rPr>
-            <w:rFonts w:ascii="TimesNewRomanPSMT" w:hAnsi="TimesNewRomanPSMT" w:cs="TimesNewRomanPSMT"/>
-            <w:b/>
-            <w:caps/>
-            <w:sz w:val="22"/>
-            <w:szCs w:val="32"/>
-          </w:rPr>
-          <w:delText xml:space="preserve"> tema Fornecido pelo orientador</w:delText>
-        </w:r>
-      </w:del>
+          <w:lang w:val="en-US"/>
+        </w:rPr>
+      </w:pPr>
+      <w:r>
+        <w:rPr>
+          <w:rFonts w:ascii="TimesNewRomanPSMT" w:hAnsi="TimesNewRomanPSMT" w:cs="TimesNewRomanPSMT"/>
+          <w:b/>
+          <w:caps/>
+          <w:color w:val="000000" w:themeColor="text1"/>
+          <w:sz w:val="22"/>
+          <w:szCs w:val="32"/>
+          <w:lang w:val="en-US"/>
+        </w:rPr>
+        <w:t>G</w:t>
+      </w:r>
+      <w:r>
+        <w:rPr>
+          <w:rFonts w:ascii="TimesNewRomanPSMT" w:hAnsi="TimesNewRomanPSMT" w:cs="TimesNewRomanPSMT"/>
+          <w:b/>
+          <w:caps/>
+          <w:color w:val="000000" w:themeColor="text1"/>
+          <w:sz w:val="22"/>
+          <w:szCs w:val="32"/>
+          <w:lang w:val="en-US"/>
+        </w:rPr>
+        <w:t xml:space="preserve">Amification in </w:t>
+      </w:r>
+      <w:proofErr w:type="gramStart"/>
+      <w:r>
+        <w:rPr>
+          <w:rFonts w:ascii="TimesNewRomanPSMT" w:hAnsi="TimesNewRomanPSMT" w:cs="TimesNewRomanPSMT"/>
+          <w:b/>
+          <w:caps/>
+          <w:color w:val="000000" w:themeColor="text1"/>
+          <w:sz w:val="22"/>
+          <w:szCs w:val="32"/>
+          <w:lang w:val="en-US"/>
+        </w:rPr>
+        <w:t>Software  emgineering</w:t>
+      </w:r>
+      <w:proofErr w:type="gramEnd"/>
+      <w:r>
+        <w:rPr>
+          <w:rFonts w:ascii="TimesNewRomanPSMT" w:hAnsi="TimesNewRomanPSMT" w:cs="TimesNewRomanPSMT"/>
+          <w:b/>
+          <w:caps/>
+          <w:color w:val="000000" w:themeColor="text1"/>
+          <w:sz w:val="22"/>
+          <w:szCs w:val="32"/>
+          <w:lang w:val="en-US"/>
+        </w:rPr>
+        <w:t xml:space="preserve"> </w:t>
+      </w:r>
     </w:p>
     <w:p>
       <w:pPr>
@@ -291,41 +157,87 @@
           <w:b/>
           <w:sz w:val="22"/>
           <w:szCs w:val="32"/>
-        </w:rPr>
-      </w:pPr>
-      <w:del w:id="7" w:author="lorena" w:date="2012-10-01T22:01:00Z">
-        <w:r>
-          <w:rPr>
-            <w:rFonts w:ascii="TimesNewRomanPSMT" w:hAnsi="TimesNewRomanPSMT" w:cs="TimesNewRomanPSMT"/>
-            <w:b/>
-            <w:sz w:val="22"/>
-            <w:szCs w:val="32"/>
-          </w:rPr>
-          <w:delText xml:space="preserve">Nome </w:delText>
-        </w:r>
-      </w:del>
-      <w:ins w:id="8" w:author="lorena" w:date="2012-10-01T22:01:00Z">
-        <w:r>
-          <w:rPr>
-            <w:rFonts w:ascii="TimesNewRomanPSMT" w:hAnsi="TimesNewRomanPSMT" w:cs="TimesNewRomanPSMT"/>
-            <w:b/>
-            <w:sz w:val="22"/>
-            <w:szCs w:val="32"/>
-          </w:rPr>
-          <w:t>Sebastião Vinícius Araújo de Moura</w:t>
-        </w:r>
-      </w:ins>
-      <w:del w:id="9" w:author="lorena" w:date="2012-10-01T22:01:00Z">
-        <w:r>
-          <w:rPr>
-            <w:rFonts w:ascii="TimesNewRomanPSMT" w:hAnsi="TimesNewRomanPSMT" w:cs="TimesNewRomanPSMT"/>
-            <w:b/>
-            <w:sz w:val="22"/>
-            <w:szCs w:val="32"/>
-          </w:rPr>
-          <w:delText>do Autor (Candidato)</w:delText>
-        </w:r>
-      </w:del>
+          <w:lang w:val="en-US"/>
+        </w:rPr>
+      </w:pPr>
+      <w:proofErr w:type="spellStart"/>
+      <w:r>
+        <w:rPr>
+          <w:rFonts w:ascii="TimesNewRomanPSMT" w:hAnsi="TimesNewRomanPSMT" w:cs="TimesNewRomanPSMT"/>
+          <w:b/>
+          <w:sz w:val="22"/>
+          <w:szCs w:val="32"/>
+          <w:lang w:val="en-US"/>
+        </w:rPr>
+        <w:t>Sebastião</w:t>
+      </w:r>
+      <w:proofErr w:type="spellEnd"/>
+      <w:r>
+        <w:rPr>
+          <w:rFonts w:ascii="TimesNewRomanPSMT" w:hAnsi="TimesNewRomanPSMT" w:cs="TimesNewRomanPSMT"/>
+          <w:b/>
+          <w:sz w:val="22"/>
+          <w:szCs w:val="32"/>
+          <w:lang w:val="en-US"/>
+        </w:rPr>
+        <w:t xml:space="preserve"> </w:t>
+      </w:r>
+      <w:proofErr w:type="spellStart"/>
+      <w:r>
+        <w:rPr>
+          <w:rFonts w:ascii="TimesNewRomanPSMT" w:hAnsi="TimesNewRomanPSMT" w:cs="TimesNewRomanPSMT"/>
+          <w:b/>
+          <w:sz w:val="22"/>
+          <w:szCs w:val="32"/>
+          <w:lang w:val="en-US"/>
+        </w:rPr>
+        <w:t>Vinícius</w:t>
+      </w:r>
+      <w:proofErr w:type="spellEnd"/>
+      <w:r>
+        <w:rPr>
+          <w:rFonts w:ascii="TimesNewRomanPSMT" w:hAnsi="TimesNewRomanPSMT" w:cs="TimesNewRomanPSMT"/>
+          <w:b/>
+          <w:sz w:val="22"/>
+          <w:szCs w:val="32"/>
+          <w:lang w:val="en-US"/>
+        </w:rPr>
+        <w:t xml:space="preserve"> </w:t>
+      </w:r>
+      <w:proofErr w:type="spellStart"/>
+      <w:r>
+        <w:rPr>
+          <w:rFonts w:ascii="TimesNewRomanPSMT" w:hAnsi="TimesNewRomanPSMT" w:cs="TimesNewRomanPSMT"/>
+          <w:b/>
+          <w:sz w:val="22"/>
+          <w:szCs w:val="32"/>
+          <w:lang w:val="en-US"/>
+        </w:rPr>
+        <w:t>Araújo</w:t>
+      </w:r>
+      <w:proofErr w:type="spellEnd"/>
+      <w:r>
+        <w:rPr>
+          <w:rFonts w:ascii="TimesNewRomanPSMT" w:hAnsi="TimesNewRomanPSMT" w:cs="TimesNewRomanPSMT"/>
+          <w:b/>
+          <w:sz w:val="22"/>
+          <w:szCs w:val="32"/>
+          <w:lang w:val="en-US"/>
+        </w:rPr>
+        <w:t xml:space="preserve"> de </w:t>
+      </w:r>
+      <w:proofErr w:type="spellStart"/>
+      <w:r>
+        <w:rPr>
+          <w:rFonts w:ascii="TimesNewRomanPSMT" w:hAnsi="TimesNewRomanPSMT" w:cs="TimesNewRomanPSMT"/>
+          <w:b/>
+          <w:sz w:val="22"/>
+          <w:szCs w:val="32"/>
+          <w:lang w:val="en-US"/>
+        </w:rPr>
+        <w:t>Moura</w:t>
+      </w:r>
+      <w:proofErr w:type="spellEnd"/>
     </w:p>
     <w:p>
       <w:pPr>
@@ -341,30 +253,19 @@
           <w:b/>
           <w:sz w:val="22"/>
           <w:szCs w:val="32"/>
-        </w:rPr>
-      </w:pPr>
-      <w:ins w:id="10" w:author="lorena" w:date="2012-10-01T22:05:00Z">
-        <w:r>
-          <w:rPr>
-            <w:rFonts w:ascii="TimesNewRomanPSMT" w:hAnsi="TimesNewRomanPSMT" w:cs="TimesNewRomanPSMT"/>
-            <w:b/>
-            <w:sz w:val="22"/>
-            <w:szCs w:val="32"/>
-          </w:rPr>
-          <w:t>vinicius.araujo@ifpi.edu.br</w:t>
-        </w:r>
-      </w:ins>
-      <w:del w:id="11" w:author="lorena" w:date="2012-10-01T22:05:00Z">
-        <w:r>
-          <w:rPr>
-            <w:rFonts w:ascii="TimesNewRomanPSMT" w:hAnsi="TimesNewRomanPSMT" w:cs="TimesNewRomanPSMT"/>
-            <w:b/>
-            <w:sz w:val="22"/>
-            <w:szCs w:val="32"/>
-          </w:rPr>
-          <w:delText>e-mail do autor (Candidato)</w:delText>
-        </w:r>
-      </w:del>
+          <w:lang w:val="en-US"/>
+        </w:rPr>
+      </w:pPr>
+      <w:r>
+        <w:rPr>
+          <w:rFonts w:ascii="TimesNewRomanPSMT" w:hAnsi="TimesNewRomanPSMT" w:cs="TimesNewRomanPSMT"/>
+          <w:b/>
+          <w:sz w:val="22"/>
+          <w:szCs w:val="32"/>
+          <w:lang w:val="en-US"/>
+        </w:rPr>
+        <w:t>vinicius.araujo@ifpi.edu.br</w:t>
+      </w:r>
     </w:p>
     <w:p>
       <w:pPr>
@@ -378,6 +279,7 @@
           <w:rFonts w:ascii="TimesNewRomanPSMT" w:hAnsi="TimesNewRomanPSMT" w:cs="TimesNewRomanPSMT"/>
           <w:sz w:val="22"/>
           <w:szCs w:val="32"/>
+          <w:lang w:val="en-US"/>
         </w:rPr>
       </w:pPr>
     </w:p>
@@ -413,7 +315,7 @@
         </w:rPr>
         <w:t xml:space="preserve">: </w:t>
       </w:r>
-      <w:del w:id="12" w:author="lorena" w:date="2012-10-01T22:06:00Z">
+      <w:del w:id="0" w:author="lorena" w:date="2012-10-01T22:06:00Z">
         <w:r>
           <w:rPr>
             <w:rFonts w:ascii="TimesNewRomanPSMT" w:hAnsi="TimesNewRomanPSMT" w:cs="TimesNewRomanPSMT"/>
@@ -423,113 +325,49 @@
           <w:delText>O</w:delText>
         </w:r>
       </w:del>
-      <w:ins w:id="13" w:author="lorena" w:date="2012-10-01T22:07:00Z">
-        <w:r>
-          <w:rPr>
-            <w:rFonts w:ascii="TimesNewRomanPSMT" w:hAnsi="TimesNewRomanPSMT" w:cs="TimesNewRomanPSMT"/>
-            <w:bCs/>
-            <w:sz w:val="22"/>
-          </w:rPr>
-          <w:t>Este trabalho temo como objet</w:t>
-        </w:r>
-      </w:ins>
-      <w:ins w:id="14" w:author="lorena" w:date="2012-10-01T22:08:00Z">
-        <w:r>
-          <w:rPr>
-            <w:rFonts w:ascii="TimesNewRomanPSMT" w:hAnsi="TimesNewRomanPSMT" w:cs="TimesNewRomanPSMT"/>
-            <w:bCs/>
-            <w:sz w:val="22"/>
-          </w:rPr>
-          <w:t>ivo realizar pesq</w:t>
-        </w:r>
-        <w:r>
-          <w:rPr>
-            <w:rFonts w:ascii="TimesNewRomanPSMT" w:hAnsi="TimesNewRomanPSMT" w:cs="TimesNewRomanPSMT"/>
-            <w:bCs/>
-            <w:sz w:val="22"/>
-          </w:rPr>
-          <w:t xml:space="preserve">uisa sobre o uso da </w:t>
-        </w:r>
-        <w:proofErr w:type="spellStart"/>
-        <w:r>
-          <w:rPr>
-            <w:rFonts w:ascii="TimesNewRomanPSMT" w:hAnsi="TimesNewRomanPSMT" w:cs="TimesNewRomanPSMT"/>
-            <w:bCs/>
-            <w:sz w:val="22"/>
-          </w:rPr>
-          <w:t>Gameficaç</w:t>
-        </w:r>
-      </w:ins>
-      <w:ins w:id="15" w:author="lorena" w:date="2012-10-01T22:09:00Z">
-        <w:r>
-          <w:rPr>
-            <w:rFonts w:ascii="TimesNewRomanPSMT" w:hAnsi="TimesNewRomanPSMT" w:cs="TimesNewRomanPSMT"/>
-            <w:bCs/>
-            <w:sz w:val="22"/>
-          </w:rPr>
-          <w:t>ão</w:t>
-        </w:r>
-        <w:proofErr w:type="spellEnd"/>
-        <w:r>
-          <w:rPr>
-            <w:rFonts w:ascii="TimesNewRomanPSMT" w:hAnsi="TimesNewRomanPSMT" w:cs="TimesNewRomanPSMT"/>
-            <w:bCs/>
-            <w:sz w:val="22"/>
-          </w:rPr>
-          <w:t xml:space="preserve"> durante o Processos de Negociação de Requisitos não funcionais </w:t>
-        </w:r>
-        <w:r>
-          <w:rPr>
-            <w:rFonts w:ascii="TimesNewRomanPSMT" w:hAnsi="TimesNewRomanPSMT" w:cs="TimesNewRomanPSMT"/>
-            <w:bCs/>
-            <w:sz w:val="22"/>
-          </w:rPr>
-          <w:t>co</w:t>
-        </w:r>
-        <w:r>
-          <w:rPr>
-            <w:rFonts w:ascii="TimesNewRomanPSMT" w:hAnsi="TimesNewRomanPSMT" w:cs="TimesNewRomanPSMT"/>
-            <w:bCs/>
-            <w:sz w:val="22"/>
-          </w:rPr>
-          <w:t xml:space="preserve">nflituosos </w:t>
-        </w:r>
-      </w:ins>
-      <w:ins w:id="16" w:author="lorena" w:date="2012-10-01T22:10:00Z">
-        <w:r>
-          <w:rPr>
-            <w:rFonts w:ascii="TimesNewRomanPSMT" w:hAnsi="TimesNewRomanPSMT" w:cs="TimesNewRomanPSMT"/>
-            <w:bCs/>
-            <w:sz w:val="22"/>
-          </w:rPr>
-          <w:t>e</w:t>
-        </w:r>
-        <w:r>
-          <w:rPr>
-            <w:rFonts w:ascii="TimesNewRomanPSMT" w:hAnsi="TimesNewRomanPSMT" w:cs="TimesNewRomanPSMT"/>
-            <w:bCs/>
-            <w:sz w:val="22"/>
-          </w:rPr>
-          <w:t xml:space="preserve">ntre si e </w:t>
-        </w:r>
-        <w:r>
-          <w:rPr>
-            <w:rFonts w:ascii="TimesNewRomanPSMT" w:hAnsi="TimesNewRomanPSMT" w:cs="TimesNewRomanPSMT"/>
-            <w:bCs/>
-            <w:sz w:val="22"/>
-          </w:rPr>
-          <w:t>e</w:t>
-        </w:r>
-        <w:r>
-          <w:rPr>
-            <w:rFonts w:ascii="TimesNewRomanPSMT" w:hAnsi="TimesNewRomanPSMT" w:cs="TimesNewRomanPSMT"/>
-            <w:bCs/>
-            <w:sz w:val="22"/>
-          </w:rPr>
-          <w:t>ntre os não funcionais e os funcionais.</w:t>
-        </w:r>
-      </w:ins>
-      <w:del w:id="17" w:author="lorena" w:date="2012-10-01T22:07:00Z">
+      <w:r>
+        <w:rPr>
+          <w:rFonts w:ascii="TimesNewRomanPSMT" w:hAnsi="TimesNewRomanPSMT" w:cs="TimesNewRomanPSMT"/>
+          <w:bCs/>
+          <w:sz w:val="22"/>
+        </w:rPr>
+        <w:t>Este trabalho tem</w:t>
+      </w:r>
+      <w:r>
+        <w:rPr>
+          <w:rFonts w:ascii="TimesNewRomanPSMT" w:hAnsi="TimesNewRomanPSMT" w:cs="TimesNewRomanPSMT"/>
+          <w:bCs/>
+          <w:sz w:val="22"/>
+        </w:rPr>
+        <w:t xml:space="preserve"> como objetivo realizar pesq</w:t>
+      </w:r>
+      <w:r>
+        <w:rPr>
+          <w:rFonts w:ascii="TimesNewRomanPSMT" w:hAnsi="TimesNewRomanPSMT" w:cs="TimesNewRomanPSMT"/>
+          <w:bCs/>
+          <w:sz w:val="22"/>
+        </w:rPr>
+        <w:t xml:space="preserve">uisa sobre o uso da </w:t>
+      </w:r>
+      <w:proofErr w:type="spellStart"/>
+      <w:r>
+        <w:rPr>
+          <w:rFonts w:ascii="TimesNewRomanPSMT" w:hAnsi="TimesNewRomanPSMT" w:cs="TimesNewRomanPSMT"/>
+          <w:bCs/>
+          <w:sz w:val="22"/>
+        </w:rPr>
+        <w:t>Gameficação</w:t>
+      </w:r>
+      <w:proofErr w:type="spellEnd"/>
+      <w:r>
+        <w:rPr>
+          <w:rFonts w:ascii="TimesNewRomanPSMT" w:hAnsi="TimesNewRomanPSMT" w:cs="TimesNewRomanPSMT"/>
+          <w:bCs/>
+          <w:sz w:val="22"/>
+        </w:rPr>
+        <w:t xml:space="preserve"> durante o Processos de Negociação de Requisitos não funcionais conflituosos entre si e entre os não funcionais e os funcionais.</w:t>
+      </w:r>
+      <w:del w:id="1" w:author="lorena" w:date="2012-10-01T22:07:00Z">
         <w:r>
           <w:rPr>
             <w:rFonts w:ascii="TimesNewRomanPSMT" w:hAnsi="TimesNewRomanPSMT" w:cs="TimesNewRomanPSMT"/>
@@ -539,7 +377,7 @@
           <w:delText xml:space="preserve"> </w:delText>
         </w:r>
       </w:del>
-      <w:del w:id="18" w:author="lorena" w:date="2012-10-01T22:11:00Z">
+      <w:del w:id="2" w:author="lorena" w:date="2012-10-01T22:11:00Z">
         <w:r>
           <w:rPr>
             <w:rFonts w:ascii="TimesNewRomanPSMT" w:hAnsi="TimesNewRomanPSMT" w:cs="TimesNewRomanPSMT"/>
@@ -780,9 +618,6 @@
     <w:p>
       <w:pPr>
         <w:pStyle w:val="Ttulo1"/>
-        <w:numPr>
-          <w:numberingChange w:id="19" w:author="Andre Soares" w:date="2011-12-20T14:53:00Z" w:original="%1:1:0:"/>
-        </w:numPr>
         <w:ind w:left="0" w:firstLine="212"/>
         <w:rPr>
           <w:rFonts w:ascii="Times New Roman" w:hAnsi="Times New Roman"/>
@@ -1010,9 +845,6 @@
     <w:p>
       <w:pPr>
         <w:pStyle w:val="Ttulo1"/>
-        <w:numPr>
-          <w:numberingChange w:id="20" w:author="Andre Soares" w:date="2011-12-20T14:53:00Z" w:original="%1:2:0:"/>
-        </w:numPr>
         <w:ind w:left="0" w:firstLine="212"/>
         <w:rPr>
           <w:rFonts w:ascii="Times New Roman" w:hAnsi="Times New Roman"/>
@@ -1168,9 +1000,6 @@
     <w:p>
       <w:pPr>
         <w:pStyle w:val="Ttulo2"/>
-        <w:numPr>
-          <w:numberingChange w:id="21" w:author="Andre Soares" w:date="2011-12-20T14:53:00Z" w:original="%1:2:0:.%2:1:0:"/>
-        </w:numPr>
         <w:ind w:left="0" w:firstLine="212"/>
         <w:rPr>
           <w:rFonts w:ascii="Times New Roman" w:hAnsi="Times New Roman"/>
@@ -1288,9 +1117,6 @@
     <w:p>
       <w:pPr>
         <w:pStyle w:val="Ttulo1"/>
-        <w:numPr>
-          <w:numberingChange w:id="22" w:author="Andre Soares" w:date="2011-12-20T14:53:00Z" w:original="%1:3:0:"/>
-        </w:numPr>
         <w:ind w:left="0" w:firstLine="212"/>
         <w:rPr>
           <w:rFonts w:ascii="Times New Roman" w:hAnsi="Times New Roman"/>
@@ -1517,9 +1343,6 @@
     <w:p>
       <w:pPr>
         <w:pStyle w:val="Ttulo1"/>
-        <w:numPr>
-          <w:numberingChange w:id="23" w:author="Andre Soares" w:date="2011-12-20T14:53:00Z" w:original="%1:4:0:"/>
-        </w:numPr>
         <w:ind w:left="0" w:firstLine="212"/>
         <w:rPr>
           <w:rFonts w:ascii="Times New Roman" w:hAnsi="Times New Roman"/>
@@ -2336,9 +2159,6 @@
     <w:p>
       <w:pPr>
         <w:pStyle w:val="Ttulo1"/>
-        <w:numPr>
-          <w:numberingChange w:id="24" w:author="Andre Soares" w:date="2011-12-20T14:53:00Z" w:original="%1:5:0:"/>
-        </w:numPr>
         <w:ind w:left="0" w:firstLine="212"/>
         <w:rPr>
           <w:rFonts w:ascii="Times New Roman" w:hAnsi="Times New Roman"/>

</xml_diff>

<commit_message>
prarando portifolio de pesquisa
</commit_message>
<xml_diff>
--- a/Grupo Elicitare Projetos/Catalogo de Projetos/Pre-Projeto_de_Pesquisa-PPGCCvFinal-Mestrado-vinicius.docx
+++ b/Grupo Elicitare Projetos/Catalogo de Projetos/Pre-Projeto_de_Pesquisa-PPGCCvFinal-Mestrado-vinicius.docx
@@ -89,193 +89,59 @@
           <w:caps/>
           <w:sz w:val="22"/>
           <w:szCs w:val="32"/>
-        </w:rPr>
-      </w:pPr>
-      <w:del w:id="0" w:author="lorena" w:date="2012-10-01T22:04:00Z">
-        <w:r>
-          <w:rPr>
-            <w:rFonts w:ascii="TimesNewRomanPSMT" w:hAnsi="TimesNewRomanPSMT" w:cs="TimesNewRomanPSMT"/>
-            <w:b/>
-            <w:caps/>
-            <w:sz w:val="22"/>
-            <w:szCs w:val="32"/>
-          </w:rPr>
-          <w:delText>T</w:delText>
-        </w:r>
-        <w:r>
-          <w:rPr>
-            <w:rFonts w:ascii="TimesNewRomanPSMT" w:hAnsi="TimesNewRomanPSMT" w:cs="TimesNewRomanPSMT"/>
-            <w:b/>
-            <w:caps/>
-            <w:sz w:val="22"/>
-            <w:szCs w:val="32"/>
-          </w:rPr>
-          <w:delText xml:space="preserve">ítulo </w:delText>
-        </w:r>
-      </w:del>
-      <w:ins w:id="1" w:author="lorena" w:date="2012-10-01T22:00:00Z">
-        <w:r>
-          <w:rPr>
-            <w:rFonts w:ascii="TimesNewRomanPSMT" w:hAnsi="TimesNewRomanPSMT" w:cs="TimesNewRomanPSMT"/>
-            <w:b/>
-            <w:caps/>
-            <w:color w:val="000000" w:themeColor="text1"/>
-            <w:sz w:val="22"/>
-            <w:szCs w:val="32"/>
-          </w:rPr>
-          <w:t>G</w:t>
-        </w:r>
-      </w:ins>
-      <w:ins w:id="2" w:author="lorena" w:date="2012-10-01T22:02:00Z">
-        <w:r>
-          <w:rPr>
-            <w:rFonts w:ascii="TimesNewRomanPSMT" w:hAnsi="TimesNewRomanPSMT" w:cs="TimesNewRomanPSMT"/>
-            <w:b/>
-            <w:caps/>
-            <w:color w:val="000000" w:themeColor="text1"/>
-            <w:sz w:val="22"/>
-            <w:szCs w:val="32"/>
-          </w:rPr>
-          <w:t>Amification</w:t>
-        </w:r>
-      </w:ins>
-      <w:ins w:id="3" w:author="lorena" w:date="2012-10-01T22:03:00Z">
-        <w:r>
-          <w:rPr>
-            <w:rFonts w:ascii="TimesNewRomanPSMT" w:hAnsi="TimesNewRomanPSMT" w:cs="TimesNewRomanPSMT"/>
-            <w:b/>
-            <w:caps/>
-            <w:color w:val="000000" w:themeColor="text1"/>
-            <w:sz w:val="22"/>
-            <w:szCs w:val="32"/>
-          </w:rPr>
-          <w:t xml:space="preserve"> in Software</w:t>
-        </w:r>
-        <w:proofErr w:type="gramStart"/>
-        <w:r>
-          <w:rPr>
-            <w:rFonts w:ascii="TimesNewRomanPSMT" w:hAnsi="TimesNewRomanPSMT" w:cs="TimesNewRomanPSMT"/>
-            <w:b/>
-            <w:caps/>
-            <w:color w:val="000000" w:themeColor="text1"/>
-            <w:sz w:val="22"/>
-            <w:szCs w:val="32"/>
-          </w:rPr>
-          <w:t xml:space="preserve">  </w:t>
-        </w:r>
-        <w:proofErr w:type="gramEnd"/>
-        <w:r>
-          <w:rPr>
-            <w:rFonts w:ascii="TimesNewRomanPSMT" w:hAnsi="TimesNewRomanPSMT" w:cs="TimesNewRomanPSMT"/>
-            <w:b/>
-            <w:caps/>
-            <w:color w:val="000000" w:themeColor="text1"/>
-            <w:sz w:val="22"/>
-            <w:szCs w:val="32"/>
-          </w:rPr>
-          <w:t>em</w:t>
-        </w:r>
-        <w:r>
-          <w:rPr>
-            <w:rFonts w:ascii="TimesNewRomanPSMT" w:hAnsi="TimesNewRomanPSMT" w:cs="TimesNewRomanPSMT"/>
-            <w:b/>
-            <w:caps/>
-            <w:color w:val="000000" w:themeColor="text1"/>
-            <w:sz w:val="22"/>
-            <w:szCs w:val="32"/>
-          </w:rPr>
-          <w:t>g</w:t>
-        </w:r>
-      </w:ins>
-      <w:ins w:id="4" w:author="lorena" w:date="2012-10-01T22:04:00Z">
-        <w:r>
-          <w:rPr>
-            <w:rFonts w:ascii="TimesNewRomanPSMT" w:hAnsi="TimesNewRomanPSMT" w:cs="TimesNewRomanPSMT"/>
-            <w:b/>
-            <w:caps/>
-            <w:color w:val="000000" w:themeColor="text1"/>
-            <w:sz w:val="22"/>
-            <w:szCs w:val="32"/>
-          </w:rPr>
-          <w:t>ineering</w:t>
-        </w:r>
-      </w:ins>
-      <w:ins w:id="5" w:author="lorena" w:date="2012-10-01T22:03:00Z">
-        <w:r>
-          <w:rPr>
-            <w:rFonts w:ascii="TimesNewRomanPSMT" w:hAnsi="TimesNewRomanPSMT" w:cs="TimesNewRomanPSMT"/>
-            <w:b/>
-            <w:caps/>
-            <w:color w:val="000000" w:themeColor="text1"/>
-            <w:sz w:val="22"/>
-            <w:szCs w:val="32"/>
-          </w:rPr>
-          <w:t xml:space="preserve"> </w:t>
-        </w:r>
-      </w:ins>
-      <w:del w:id="6" w:author="lorena" w:date="2012-10-01T22:04:00Z">
-        <w:r>
-          <w:rPr>
-            <w:rFonts w:ascii="TimesNewRomanPSMT" w:hAnsi="TimesNewRomanPSMT" w:cs="TimesNewRomanPSMT"/>
-            <w:b/>
-            <w:caps/>
-            <w:sz w:val="22"/>
-            <w:szCs w:val="32"/>
-          </w:rPr>
-          <w:delText>da 1</w:delText>
-        </w:r>
-        <w:r>
-          <w:rPr>
-            <w:rFonts w:ascii="TimesNewRomanPSMT" w:hAnsi="TimesNewRomanPSMT" w:cs="TimesNewRomanPSMT"/>
-            <w:b/>
-            <w:caps/>
-            <w:sz w:val="22"/>
-            <w:szCs w:val="32"/>
-            <w:vertAlign w:val="superscript"/>
-          </w:rPr>
-          <w:delText>a</w:delText>
-        </w:r>
-        <w:r>
-          <w:rPr>
-            <w:rFonts w:ascii="TimesNewRomanPSMT" w:hAnsi="TimesNewRomanPSMT" w:cs="TimesNewRomanPSMT"/>
-            <w:b/>
-            <w:caps/>
-            <w:sz w:val="22"/>
-            <w:szCs w:val="32"/>
-          </w:rPr>
-          <w:delText xml:space="preserve"> opção </w:delText>
-        </w:r>
-        <w:r>
-          <w:rPr>
-            <w:rFonts w:ascii="TimesNewRomanPSMT" w:hAnsi="TimesNewRomanPSMT" w:cs="TimesNewRomanPSMT"/>
-            <w:b/>
-            <w:caps/>
-            <w:sz w:val="22"/>
-            <w:szCs w:val="32"/>
-          </w:rPr>
-          <w:delText>d</w:delText>
-        </w:r>
-        <w:r>
-          <w:rPr>
-            <w:rFonts w:ascii="TimesNewRomanPSMT" w:hAnsi="TimesNewRomanPSMT" w:cs="TimesNewRomanPSMT"/>
-            <w:b/>
-            <w:caps/>
-            <w:sz w:val="22"/>
-            <w:szCs w:val="32"/>
-          </w:rPr>
-          <w:delText>e</w:delText>
-        </w:r>
-        <w:r>
-          <w:rPr>
-            <w:rFonts w:ascii="TimesNewRomanPSMT" w:hAnsi="TimesNewRomanPSMT" w:cs="TimesNewRomanPSMT"/>
-            <w:b/>
-            <w:caps/>
-            <w:sz w:val="22"/>
-            <w:szCs w:val="32"/>
-          </w:rPr>
-          <w:delText xml:space="preserve"> tema Fornecido pelo orientador</w:delText>
-        </w:r>
-      </w:del>
+          <w:lang w:val="en-US"/>
+        </w:rPr>
+      </w:pPr>
+      <w:r>
+        <w:rPr>
+          <w:rFonts w:ascii="TimesNewRomanPSMT" w:hAnsi="TimesNewRomanPSMT" w:cs="TimesNewRomanPSMT"/>
+          <w:b/>
+          <w:caps/>
+          <w:color w:val="000000" w:themeColor="text1"/>
+          <w:sz w:val="22"/>
+          <w:szCs w:val="32"/>
+          <w:lang w:val="en-US"/>
+        </w:rPr>
+        <w:t>G</w:t>
+      </w:r>
+      <w:r>
+        <w:rPr>
+          <w:rFonts w:ascii="TimesNewRomanPSMT" w:hAnsi="TimesNewRomanPSMT" w:cs="TimesNewRomanPSMT"/>
+          <w:b/>
+          <w:caps/>
+          <w:color w:val="000000" w:themeColor="text1"/>
+          <w:sz w:val="22"/>
+          <w:szCs w:val="32"/>
+          <w:lang w:val="en-US"/>
+        </w:rPr>
+        <w:t xml:space="preserve">Amification in </w:t>
+      </w:r>
+      <w:proofErr w:type="gramStart"/>
+      <w:r>
+        <w:rPr>
+          <w:rFonts w:ascii="TimesNewRomanPSMT" w:hAnsi="TimesNewRomanPSMT" w:cs="TimesNewRomanPSMT"/>
+          <w:b/>
+          <w:caps/>
+          <w:color w:val="000000" w:themeColor="text1"/>
+          <w:sz w:val="22"/>
+          <w:szCs w:val="32"/>
+          <w:lang w:val="en-US"/>
+        </w:rPr>
+        <w:t>Software  emgineering</w:t>
+      </w:r>
+      <w:proofErr w:type="gramEnd"/>
+      <w:r>
+        <w:rPr>
+          <w:rFonts w:ascii="TimesNewRomanPSMT" w:hAnsi="TimesNewRomanPSMT" w:cs="TimesNewRomanPSMT"/>
+          <w:b/>
+          <w:caps/>
+          <w:color w:val="000000" w:themeColor="text1"/>
+          <w:sz w:val="22"/>
+          <w:szCs w:val="32"/>
+          <w:lang w:val="en-US"/>
+        </w:rPr>
+        <w:t xml:space="preserve"> </w:t>
+      </w:r>
     </w:p>
     <w:p>
       <w:pPr>
@@ -291,41 +157,87 @@
           <w:b/>
           <w:sz w:val="22"/>
           <w:szCs w:val="32"/>
-        </w:rPr>
-      </w:pPr>
-      <w:del w:id="7" w:author="lorena" w:date="2012-10-01T22:01:00Z">
-        <w:r>
-          <w:rPr>
-            <w:rFonts w:ascii="TimesNewRomanPSMT" w:hAnsi="TimesNewRomanPSMT" w:cs="TimesNewRomanPSMT"/>
-            <w:b/>
-            <w:sz w:val="22"/>
-            <w:szCs w:val="32"/>
-          </w:rPr>
-          <w:delText xml:space="preserve">Nome </w:delText>
-        </w:r>
-      </w:del>
-      <w:ins w:id="8" w:author="lorena" w:date="2012-10-01T22:01:00Z">
-        <w:r>
-          <w:rPr>
-            <w:rFonts w:ascii="TimesNewRomanPSMT" w:hAnsi="TimesNewRomanPSMT" w:cs="TimesNewRomanPSMT"/>
-            <w:b/>
-            <w:sz w:val="22"/>
-            <w:szCs w:val="32"/>
-          </w:rPr>
-          <w:t>Sebastião Vinícius Araújo de Moura</w:t>
-        </w:r>
-      </w:ins>
-      <w:del w:id="9" w:author="lorena" w:date="2012-10-01T22:01:00Z">
-        <w:r>
-          <w:rPr>
-            <w:rFonts w:ascii="TimesNewRomanPSMT" w:hAnsi="TimesNewRomanPSMT" w:cs="TimesNewRomanPSMT"/>
-            <w:b/>
-            <w:sz w:val="22"/>
-            <w:szCs w:val="32"/>
-          </w:rPr>
-          <w:delText>do Autor (Candidato)</w:delText>
-        </w:r>
-      </w:del>
+          <w:lang w:val="en-US"/>
+        </w:rPr>
+      </w:pPr>
+      <w:proofErr w:type="spellStart"/>
+      <w:r>
+        <w:rPr>
+          <w:rFonts w:ascii="TimesNewRomanPSMT" w:hAnsi="TimesNewRomanPSMT" w:cs="TimesNewRomanPSMT"/>
+          <w:b/>
+          <w:sz w:val="22"/>
+          <w:szCs w:val="32"/>
+          <w:lang w:val="en-US"/>
+        </w:rPr>
+        <w:t>Sebastião</w:t>
+      </w:r>
+      <w:proofErr w:type="spellEnd"/>
+      <w:r>
+        <w:rPr>
+          <w:rFonts w:ascii="TimesNewRomanPSMT" w:hAnsi="TimesNewRomanPSMT" w:cs="TimesNewRomanPSMT"/>
+          <w:b/>
+          <w:sz w:val="22"/>
+          <w:szCs w:val="32"/>
+          <w:lang w:val="en-US"/>
+        </w:rPr>
+        <w:t xml:space="preserve"> </w:t>
+      </w:r>
+      <w:proofErr w:type="spellStart"/>
+      <w:r>
+        <w:rPr>
+          <w:rFonts w:ascii="TimesNewRomanPSMT" w:hAnsi="TimesNewRomanPSMT" w:cs="TimesNewRomanPSMT"/>
+          <w:b/>
+          <w:sz w:val="22"/>
+          <w:szCs w:val="32"/>
+          <w:lang w:val="en-US"/>
+        </w:rPr>
+        <w:t>Vinícius</w:t>
+      </w:r>
+      <w:proofErr w:type="spellEnd"/>
+      <w:r>
+        <w:rPr>
+          <w:rFonts w:ascii="TimesNewRomanPSMT" w:hAnsi="TimesNewRomanPSMT" w:cs="TimesNewRomanPSMT"/>
+          <w:b/>
+          <w:sz w:val="22"/>
+          <w:szCs w:val="32"/>
+          <w:lang w:val="en-US"/>
+        </w:rPr>
+        <w:t xml:space="preserve"> </w:t>
+      </w:r>
+      <w:proofErr w:type="spellStart"/>
+      <w:r>
+        <w:rPr>
+          <w:rFonts w:ascii="TimesNewRomanPSMT" w:hAnsi="TimesNewRomanPSMT" w:cs="TimesNewRomanPSMT"/>
+          <w:b/>
+          <w:sz w:val="22"/>
+          <w:szCs w:val="32"/>
+          <w:lang w:val="en-US"/>
+        </w:rPr>
+        <w:t>Araújo</w:t>
+      </w:r>
+      <w:proofErr w:type="spellEnd"/>
+      <w:r>
+        <w:rPr>
+          <w:rFonts w:ascii="TimesNewRomanPSMT" w:hAnsi="TimesNewRomanPSMT" w:cs="TimesNewRomanPSMT"/>
+          <w:b/>
+          <w:sz w:val="22"/>
+          <w:szCs w:val="32"/>
+          <w:lang w:val="en-US"/>
+        </w:rPr>
+        <w:t xml:space="preserve"> de </w:t>
+      </w:r>
+      <w:proofErr w:type="spellStart"/>
+      <w:r>
+        <w:rPr>
+          <w:rFonts w:ascii="TimesNewRomanPSMT" w:hAnsi="TimesNewRomanPSMT" w:cs="TimesNewRomanPSMT"/>
+          <w:b/>
+          <w:sz w:val="22"/>
+          <w:szCs w:val="32"/>
+          <w:lang w:val="en-US"/>
+        </w:rPr>
+        <w:t>Moura</w:t>
+      </w:r>
+      <w:proofErr w:type="spellEnd"/>
     </w:p>
     <w:p>
       <w:pPr>
@@ -341,30 +253,19 @@
           <w:b/>
           <w:sz w:val="22"/>
           <w:szCs w:val="32"/>
-        </w:rPr>
-      </w:pPr>
-      <w:ins w:id="10" w:author="lorena" w:date="2012-10-01T22:05:00Z">
-        <w:r>
-          <w:rPr>
-            <w:rFonts w:ascii="TimesNewRomanPSMT" w:hAnsi="TimesNewRomanPSMT" w:cs="TimesNewRomanPSMT"/>
-            <w:b/>
-            <w:sz w:val="22"/>
-            <w:szCs w:val="32"/>
-          </w:rPr>
-          <w:t>vinicius.araujo@ifpi.edu.br</w:t>
-        </w:r>
-      </w:ins>
-      <w:del w:id="11" w:author="lorena" w:date="2012-10-01T22:05:00Z">
-        <w:r>
-          <w:rPr>
-            <w:rFonts w:ascii="TimesNewRomanPSMT" w:hAnsi="TimesNewRomanPSMT" w:cs="TimesNewRomanPSMT"/>
-            <w:b/>
-            <w:sz w:val="22"/>
-            <w:szCs w:val="32"/>
-          </w:rPr>
-          <w:delText>e-mail do autor (Candidato)</w:delText>
-        </w:r>
-      </w:del>
+          <w:lang w:val="en-US"/>
+        </w:rPr>
+      </w:pPr>
+      <w:r>
+        <w:rPr>
+          <w:rFonts w:ascii="TimesNewRomanPSMT" w:hAnsi="TimesNewRomanPSMT" w:cs="TimesNewRomanPSMT"/>
+          <w:b/>
+          <w:sz w:val="22"/>
+          <w:szCs w:val="32"/>
+          <w:lang w:val="en-US"/>
+        </w:rPr>
+        <w:t>vinicius.araujo@ifpi.edu.br</w:t>
+      </w:r>
     </w:p>
     <w:p>
       <w:pPr>
@@ -378,6 +279,7 @@
           <w:rFonts w:ascii="TimesNewRomanPSMT" w:hAnsi="TimesNewRomanPSMT" w:cs="TimesNewRomanPSMT"/>
           <w:sz w:val="22"/>
           <w:szCs w:val="32"/>
+          <w:lang w:val="en-US"/>
         </w:rPr>
       </w:pPr>
     </w:p>
@@ -413,7 +315,7 @@
         </w:rPr>
         <w:t xml:space="preserve">: </w:t>
       </w:r>
-      <w:del w:id="12" w:author="lorena" w:date="2012-10-01T22:06:00Z">
+      <w:del w:id="0" w:author="lorena" w:date="2012-10-01T22:06:00Z">
         <w:r>
           <w:rPr>
             <w:rFonts w:ascii="TimesNewRomanPSMT" w:hAnsi="TimesNewRomanPSMT" w:cs="TimesNewRomanPSMT"/>
@@ -423,113 +325,49 @@
           <w:delText>O</w:delText>
         </w:r>
       </w:del>
-      <w:ins w:id="13" w:author="lorena" w:date="2012-10-01T22:07:00Z">
-        <w:r>
-          <w:rPr>
-            <w:rFonts w:ascii="TimesNewRomanPSMT" w:hAnsi="TimesNewRomanPSMT" w:cs="TimesNewRomanPSMT"/>
-            <w:bCs/>
-            <w:sz w:val="22"/>
-          </w:rPr>
-          <w:t>Este trabalho temo como objet</w:t>
-        </w:r>
-      </w:ins>
-      <w:ins w:id="14" w:author="lorena" w:date="2012-10-01T22:08:00Z">
-        <w:r>
-          <w:rPr>
-            <w:rFonts w:ascii="TimesNewRomanPSMT" w:hAnsi="TimesNewRomanPSMT" w:cs="TimesNewRomanPSMT"/>
-            <w:bCs/>
-            <w:sz w:val="22"/>
-          </w:rPr>
-          <w:t>ivo realizar pesq</w:t>
-        </w:r>
-        <w:r>
-          <w:rPr>
-            <w:rFonts w:ascii="TimesNewRomanPSMT" w:hAnsi="TimesNewRomanPSMT" w:cs="TimesNewRomanPSMT"/>
-            <w:bCs/>
-            <w:sz w:val="22"/>
-          </w:rPr>
-          <w:t xml:space="preserve">uisa sobre o uso da </w:t>
-        </w:r>
-        <w:proofErr w:type="spellStart"/>
-        <w:r>
-          <w:rPr>
-            <w:rFonts w:ascii="TimesNewRomanPSMT" w:hAnsi="TimesNewRomanPSMT" w:cs="TimesNewRomanPSMT"/>
-            <w:bCs/>
-            <w:sz w:val="22"/>
-          </w:rPr>
-          <w:t>Gameficaç</w:t>
-        </w:r>
-      </w:ins>
-      <w:ins w:id="15" w:author="lorena" w:date="2012-10-01T22:09:00Z">
-        <w:r>
-          <w:rPr>
-            <w:rFonts w:ascii="TimesNewRomanPSMT" w:hAnsi="TimesNewRomanPSMT" w:cs="TimesNewRomanPSMT"/>
-            <w:bCs/>
-            <w:sz w:val="22"/>
-          </w:rPr>
-          <w:t>ão</w:t>
-        </w:r>
-        <w:proofErr w:type="spellEnd"/>
-        <w:r>
-          <w:rPr>
-            <w:rFonts w:ascii="TimesNewRomanPSMT" w:hAnsi="TimesNewRomanPSMT" w:cs="TimesNewRomanPSMT"/>
-            <w:bCs/>
-            <w:sz w:val="22"/>
-          </w:rPr>
-          <w:t xml:space="preserve"> durante o Processos de Negociação de Requisitos não funcionais </w:t>
-        </w:r>
-        <w:r>
-          <w:rPr>
-            <w:rFonts w:ascii="TimesNewRomanPSMT" w:hAnsi="TimesNewRomanPSMT" w:cs="TimesNewRomanPSMT"/>
-            <w:bCs/>
-            <w:sz w:val="22"/>
-          </w:rPr>
-          <w:t>co</w:t>
-        </w:r>
-        <w:r>
-          <w:rPr>
-            <w:rFonts w:ascii="TimesNewRomanPSMT" w:hAnsi="TimesNewRomanPSMT" w:cs="TimesNewRomanPSMT"/>
-            <w:bCs/>
-            <w:sz w:val="22"/>
-          </w:rPr>
-          <w:t xml:space="preserve">nflituosos </w:t>
-        </w:r>
-      </w:ins>
-      <w:ins w:id="16" w:author="lorena" w:date="2012-10-01T22:10:00Z">
-        <w:r>
-          <w:rPr>
-            <w:rFonts w:ascii="TimesNewRomanPSMT" w:hAnsi="TimesNewRomanPSMT" w:cs="TimesNewRomanPSMT"/>
-            <w:bCs/>
-            <w:sz w:val="22"/>
-          </w:rPr>
-          <w:t>e</w:t>
-        </w:r>
-        <w:r>
-          <w:rPr>
-            <w:rFonts w:ascii="TimesNewRomanPSMT" w:hAnsi="TimesNewRomanPSMT" w:cs="TimesNewRomanPSMT"/>
-            <w:bCs/>
-            <w:sz w:val="22"/>
-          </w:rPr>
-          <w:t xml:space="preserve">ntre si e </w:t>
-        </w:r>
-        <w:r>
-          <w:rPr>
-            <w:rFonts w:ascii="TimesNewRomanPSMT" w:hAnsi="TimesNewRomanPSMT" w:cs="TimesNewRomanPSMT"/>
-            <w:bCs/>
-            <w:sz w:val="22"/>
-          </w:rPr>
-          <w:t>e</w:t>
-        </w:r>
-        <w:r>
-          <w:rPr>
-            <w:rFonts w:ascii="TimesNewRomanPSMT" w:hAnsi="TimesNewRomanPSMT" w:cs="TimesNewRomanPSMT"/>
-            <w:bCs/>
-            <w:sz w:val="22"/>
-          </w:rPr>
-          <w:t>ntre os não funcionais e os funcionais.</w:t>
-        </w:r>
-      </w:ins>
-      <w:del w:id="17" w:author="lorena" w:date="2012-10-01T22:07:00Z">
+      <w:r>
+        <w:rPr>
+          <w:rFonts w:ascii="TimesNewRomanPSMT" w:hAnsi="TimesNewRomanPSMT" w:cs="TimesNewRomanPSMT"/>
+          <w:bCs/>
+          <w:sz w:val="22"/>
+        </w:rPr>
+        <w:t>Este trabalho tem</w:t>
+      </w:r>
+      <w:r>
+        <w:rPr>
+          <w:rFonts w:ascii="TimesNewRomanPSMT" w:hAnsi="TimesNewRomanPSMT" w:cs="TimesNewRomanPSMT"/>
+          <w:bCs/>
+          <w:sz w:val="22"/>
+        </w:rPr>
+        <w:t xml:space="preserve"> como objetivo realizar pesq</w:t>
+      </w:r>
+      <w:r>
+        <w:rPr>
+          <w:rFonts w:ascii="TimesNewRomanPSMT" w:hAnsi="TimesNewRomanPSMT" w:cs="TimesNewRomanPSMT"/>
+          <w:bCs/>
+          <w:sz w:val="22"/>
+        </w:rPr>
+        <w:t xml:space="preserve">uisa sobre o uso da </w:t>
+      </w:r>
+      <w:proofErr w:type="spellStart"/>
+      <w:r>
+        <w:rPr>
+          <w:rFonts w:ascii="TimesNewRomanPSMT" w:hAnsi="TimesNewRomanPSMT" w:cs="TimesNewRomanPSMT"/>
+          <w:bCs/>
+          <w:sz w:val="22"/>
+        </w:rPr>
+        <w:t>Gameficação</w:t>
+      </w:r>
+      <w:proofErr w:type="spellEnd"/>
+      <w:r>
+        <w:rPr>
+          <w:rFonts w:ascii="TimesNewRomanPSMT" w:hAnsi="TimesNewRomanPSMT" w:cs="TimesNewRomanPSMT"/>
+          <w:bCs/>
+          <w:sz w:val="22"/>
+        </w:rPr>
+        <w:t xml:space="preserve"> durante o Processos de Negociação de Requisitos não funcionais conflituosos entre si e entre os não funcionais e os funcionais.</w:t>
+      </w:r>
+      <w:del w:id="1" w:author="lorena" w:date="2012-10-01T22:07:00Z">
         <w:r>
           <w:rPr>
             <w:rFonts w:ascii="TimesNewRomanPSMT" w:hAnsi="TimesNewRomanPSMT" w:cs="TimesNewRomanPSMT"/>
@@ -539,7 +377,7 @@
           <w:delText xml:space="preserve"> </w:delText>
         </w:r>
       </w:del>
-      <w:del w:id="18" w:author="lorena" w:date="2012-10-01T22:11:00Z">
+      <w:del w:id="2" w:author="lorena" w:date="2012-10-01T22:11:00Z">
         <w:r>
           <w:rPr>
             <w:rFonts w:ascii="TimesNewRomanPSMT" w:hAnsi="TimesNewRomanPSMT" w:cs="TimesNewRomanPSMT"/>
@@ -780,9 +618,6 @@
     <w:p>
       <w:pPr>
         <w:pStyle w:val="Ttulo1"/>
-        <w:numPr>
-          <w:numberingChange w:id="19" w:author="Andre Soares" w:date="2011-12-20T14:53:00Z" w:original="%1:1:0:"/>
-        </w:numPr>
         <w:ind w:left="0" w:firstLine="212"/>
         <w:rPr>
           <w:rFonts w:ascii="Times New Roman" w:hAnsi="Times New Roman"/>
@@ -1010,9 +845,6 @@
     <w:p>
       <w:pPr>
         <w:pStyle w:val="Ttulo1"/>
-        <w:numPr>
-          <w:numberingChange w:id="20" w:author="Andre Soares" w:date="2011-12-20T14:53:00Z" w:original="%1:2:0:"/>
-        </w:numPr>
         <w:ind w:left="0" w:firstLine="212"/>
         <w:rPr>
           <w:rFonts w:ascii="Times New Roman" w:hAnsi="Times New Roman"/>
@@ -1168,9 +1000,6 @@
     <w:p>
       <w:pPr>
         <w:pStyle w:val="Ttulo2"/>
-        <w:numPr>
-          <w:numberingChange w:id="21" w:author="Andre Soares" w:date="2011-12-20T14:53:00Z" w:original="%1:2:0:.%2:1:0:"/>
-        </w:numPr>
         <w:ind w:left="0" w:firstLine="212"/>
         <w:rPr>
           <w:rFonts w:ascii="Times New Roman" w:hAnsi="Times New Roman"/>
@@ -1288,9 +1117,6 @@
     <w:p>
       <w:pPr>
         <w:pStyle w:val="Ttulo1"/>
-        <w:numPr>
-          <w:numberingChange w:id="22" w:author="Andre Soares" w:date="2011-12-20T14:53:00Z" w:original="%1:3:0:"/>
-        </w:numPr>
         <w:ind w:left="0" w:firstLine="212"/>
         <w:rPr>
           <w:rFonts w:ascii="Times New Roman" w:hAnsi="Times New Roman"/>
@@ -1517,9 +1343,6 @@
     <w:p>
       <w:pPr>
         <w:pStyle w:val="Ttulo1"/>
-        <w:numPr>
-          <w:numberingChange w:id="23" w:author="Andre Soares" w:date="2011-12-20T14:53:00Z" w:original="%1:4:0:"/>
-        </w:numPr>
         <w:ind w:left="0" w:firstLine="212"/>
         <w:rPr>
           <w:rFonts w:ascii="Times New Roman" w:hAnsi="Times New Roman"/>
@@ -2336,9 +2159,6 @@
     <w:p>
       <w:pPr>
         <w:pStyle w:val="Ttulo1"/>
-        <w:numPr>
-          <w:numberingChange w:id="24" w:author="Andre Soares" w:date="2011-12-20T14:53:00Z" w:original="%1:5:0:"/>
-        </w:numPr>
         <w:ind w:left="0" w:firstLine="212"/>
         <w:rPr>
           <w:rFonts w:ascii="Times New Roman" w:hAnsi="Times New Roman"/>

</xml_diff>

<commit_message>
adicionados novo docucumentos para a biblioteca
</commit_message>
<xml_diff>
--- a/Grupo Elicitare Projetos/Catalogo de Projetos/Pre-Projeto_de_Pesquisa-PPGCCvFinal-Mestrado-vinicius.docx
+++ b/Grupo Elicitare Projetos/Catalogo de Projetos/Pre-Projeto_de_Pesquisa-PPGCCvFinal-Mestrado-vinicius.docx
@@ -365,7 +365,25 @@
           <w:bCs/>
           <w:sz w:val="22"/>
         </w:rPr>
-        <w:t xml:space="preserve"> durante o Processos de Negociação de Requisitos não funcionais conflituosos entre si e entre os não funcionais e os funcionais.</w:t>
+        <w:t xml:space="preserve"> durante </w:t>
+      </w:r>
+      <w:proofErr w:type="gramStart"/>
+      <w:r>
+        <w:rPr>
+          <w:rFonts w:ascii="TimesNewRomanPSMT" w:hAnsi="TimesNewRomanPSMT" w:cs="TimesNewRomanPSMT"/>
+          <w:bCs/>
+          <w:sz w:val="22"/>
+        </w:rPr>
+        <w:t>o Processos</w:t>
+      </w:r>
+      <w:proofErr w:type="gramEnd"/>
+      <w:r>
+        <w:rPr>
+          <w:rFonts w:ascii="TimesNewRomanPSMT" w:hAnsi="TimesNewRomanPSMT" w:cs="TimesNewRomanPSMT"/>
+          <w:bCs/>
+          <w:sz w:val="22"/>
+        </w:rPr>
+        <w:t xml:space="preserve"> de Negociação de Requisitos não funcionais conflituosos entre si e entre os não funcionais e os funcionais.</w:t>
       </w:r>
       <w:del w:id="1" w:author="lorena" w:date="2012-10-01T22:07:00Z">
         <w:r>
@@ -863,6 +881,232 @@
     </w:p>
     <w:p>
       <w:pPr>
+        <w:pStyle w:val="Default"/>
+        <w:ind w:firstLine="212"/>
+        <w:rPr>
+          <w:sz w:val="22"/>
+          <w:szCs w:val="22"/>
+        </w:rPr>
+      </w:pPr>
+      <w:r>
+        <w:rPr>
+          <w:rFonts w:ascii="TimesNewRomanPSMT" w:hAnsi="TimesNewRomanPSMT" w:cs="TimesNewRomanPSMT"/>
+          <w:sz w:val="22"/>
+          <w:szCs w:val="22"/>
+        </w:rPr>
+        <w:t xml:space="preserve"> </w:t>
+      </w:r>
+      <w:r>
+        <w:rPr>
+          <w:sz w:val="22"/>
+          <w:szCs w:val="22"/>
+        </w:rPr>
+        <w:t>Durante a fase de Requisitos</w:t>
+      </w:r>
+      <w:r>
+        <w:rPr>
+          <w:sz w:val="22"/>
+          <w:szCs w:val="22"/>
+        </w:rPr>
+        <w:t xml:space="preserve"> (</w:t>
+      </w:r>
+      <w:proofErr w:type="spellStart"/>
+      <w:r>
+        <w:rPr>
+          <w:sz w:val="22"/>
+          <w:szCs w:val="22"/>
+        </w:rPr>
+        <w:t>elicitação</w:t>
+      </w:r>
+      <w:proofErr w:type="spellEnd"/>
+      <w:r>
+        <w:rPr>
+          <w:sz w:val="22"/>
+          <w:szCs w:val="22"/>
+        </w:rPr>
+        <w:t>, documentação e aná</w:t>
+      </w:r>
+      <w:r>
+        <w:rPr>
+          <w:sz w:val="22"/>
+          <w:szCs w:val="22"/>
+        </w:rPr>
+        <w:t>lise) podem ser identificados conflitos entre os requisitos do client</w:t>
+      </w:r>
+      <w:r>
+        <w:rPr>
+          <w:sz w:val="22"/>
+          <w:szCs w:val="22"/>
+        </w:rPr>
+        <w:t>e. O cliente torna-se obrigado a entrar em</w:t>
+      </w:r>
+      <w:r>
+        <w:rPr>
+          <w:sz w:val="22"/>
+          <w:szCs w:val="22"/>
+        </w:rPr>
+        <w:t xml:space="preserve"> negociação</w:t>
+      </w:r>
+      <w:r>
+        <w:rPr>
+          <w:sz w:val="22"/>
+          <w:szCs w:val="22"/>
+        </w:rPr>
+        <w:t xml:space="preserve"> </w:t>
+      </w:r>
+      <w:r>
+        <w:rPr>
+          <w:sz w:val="22"/>
+          <w:szCs w:val="22"/>
+        </w:rPr>
+        <w:t>junto aos engenheiros sobre a satisfação dos requisitos que envolvem aspectos, muitas vezes, de difícil compreensão para o cliente. Isso pode dificultar a boa participação do cliente</w:t>
+      </w:r>
+      <w:r>
+        <w:rPr>
+          <w:sz w:val="22"/>
+          <w:szCs w:val="22"/>
+        </w:rPr>
+        <w:t xml:space="preserve"> </w:t>
+      </w:r>
+      <w:r>
+        <w:rPr>
+          <w:sz w:val="22"/>
+          <w:szCs w:val="22"/>
+        </w:rPr>
+        <w:t xml:space="preserve">durante o processo de desenvolvimento de software. </w:t>
+      </w:r>
+    </w:p>
+    <w:p>
+      <w:pPr>
+        <w:pStyle w:val="Default"/>
+        <w:ind w:firstLine="212"/>
+        <w:rPr>
+          <w:sz w:val="22"/>
+          <w:szCs w:val="22"/>
+        </w:rPr>
+      </w:pPr>
+    </w:p>
+    <w:p>
+      <w:pPr>
+        <w:pStyle w:val="Default"/>
+        <w:ind w:firstLine="212"/>
+        <w:rPr>
+          <w:sz w:val="22"/>
+          <w:szCs w:val="22"/>
+        </w:rPr>
+      </w:pPr>
+      <w:r>
+        <w:rPr>
+          <w:sz w:val="22"/>
+          <w:szCs w:val="22"/>
+        </w:rPr>
+        <w:t xml:space="preserve">O cliente tendo pela frente uma situação de negociação envolvendo aspectos que não conhece requer tempo para entendimento do objeto de negociação, dos riscos por traz da não resolução </w:t>
+      </w:r>
+      <w:proofErr w:type="gramStart"/>
+      <w:r>
+        <w:rPr>
+          <w:sz w:val="22"/>
+          <w:szCs w:val="22"/>
+        </w:rPr>
+        <w:t>do conflitos</w:t>
+      </w:r>
+      <w:proofErr w:type="gramEnd"/>
+      <w:r>
+        <w:rPr>
+          <w:sz w:val="22"/>
+          <w:szCs w:val="22"/>
+        </w:rPr>
+        <w:t>, para que aí sim possa tomar decisões sobre requisitos de forma lúcida.</w:t>
+      </w:r>
+    </w:p>
+    <w:p>
+      <w:pPr>
+        <w:pStyle w:val="Default"/>
+        <w:ind w:firstLine="212"/>
+        <w:rPr>
+          <w:sz w:val="22"/>
+          <w:szCs w:val="22"/>
+        </w:rPr>
+      </w:pPr>
+      <w:r>
+        <w:rPr>
+          <w:sz w:val="22"/>
+          <w:szCs w:val="22"/>
+        </w:rPr>
+        <w:t xml:space="preserve"> </w:t>
+      </w:r>
+    </w:p>
+    <w:p>
+      <w:pPr>
+        <w:pStyle w:val="Default"/>
+        <w:ind w:firstLine="212"/>
+        <w:rPr>
+          <w:sz w:val="22"/>
+          <w:szCs w:val="22"/>
+        </w:rPr>
+      </w:pPr>
+      <w:r>
+        <w:rPr>
+          <w:sz w:val="22"/>
+          <w:szCs w:val="22"/>
+        </w:rPr>
+        <w:t>Geralmente o cliente solicita alterações nos requisitos quando o software já passou pela programação</w:t>
+      </w:r>
+      <w:r>
+        <w:rPr>
+          <w:sz w:val="22"/>
+          <w:szCs w:val="22"/>
+        </w:rPr>
+        <w:t>, somente depois que uma amostra do software é</w:t>
+      </w:r>
+      <w:r>
+        <w:rPr>
+          <w:sz w:val="22"/>
+          <w:szCs w:val="22"/>
+        </w:rPr>
+        <w:t xml:space="preserve"> apresentada</w:t>
+      </w:r>
+      <w:r>
+        <w:rPr>
+          <w:sz w:val="22"/>
+          <w:szCs w:val="22"/>
+        </w:rPr>
+        <w:t xml:space="preserve"> (MOURA,2012)</w:t>
+      </w:r>
+      <w:r>
+        <w:rPr>
+          <w:sz w:val="22"/>
+          <w:szCs w:val="22"/>
+        </w:rPr>
+        <w:t>. Consertar um defeito relacionado a requisito depois da implementação em uma linguagem de programação é mais dispendioso que fazer isso durante a fase de requisitos</w:t>
+      </w:r>
+      <w:r>
+        <w:rPr>
+          <w:sz w:val="22"/>
+          <w:szCs w:val="22"/>
+        </w:rPr>
+        <w:t xml:space="preserve"> (REFERÊNCIA)</w:t>
+      </w:r>
+      <w:r>
+        <w:rPr>
+          <w:sz w:val="22"/>
+          <w:szCs w:val="22"/>
+        </w:rPr>
+        <w:t xml:space="preserve">. </w:t>
+      </w:r>
+    </w:p>
+    <w:p>
+      <w:pPr>
+        <w:pStyle w:val="Default"/>
+        <w:ind w:firstLine="212"/>
+        <w:rPr>
+          <w:sz w:val="22"/>
+          <w:szCs w:val="22"/>
+        </w:rPr>
+      </w:pPr>
+    </w:p>
+    <w:p>
+      <w:pPr>
         <w:widowControl w:val="0"/>
         <w:autoSpaceDE w:val="0"/>
         <w:autoSpaceDN w:val="0"/>
@@ -871,154 +1115,37 @@
         <w:ind w:firstLine="212"/>
         <w:jc w:val="both"/>
         <w:rPr>
-          <w:rFonts w:ascii="TimesNewRomanPSMT" w:hAnsi="TimesNewRomanPSMT" w:cs="TimesNewRomanPSMT"/>
-          <w:sz w:val="22"/>
-        </w:rPr>
-      </w:pPr>
-      <w:r>
-        <w:rPr>
-          <w:rFonts w:ascii="TimesNewRomanPSMT" w:hAnsi="TimesNewRomanPSMT" w:cs="TimesNewRomanPSMT"/>
-          <w:sz w:val="22"/>
-        </w:rPr>
-        <w:t xml:space="preserve">A fundamentação teórica deve demonstrar que o candidato conhece, pelo menos minimamente, o tema. Nesta seção o candidato pode discorrer sobre o tema, fazendo referencia </w:t>
-      </w:r>
-      <w:r>
-        <w:rPr>
-          <w:rFonts w:ascii="TimesNewRomanPSMT" w:hAnsi="TimesNewRomanPSMT" w:cs="TimesNewRomanPSMT"/>
-          <w:sz w:val="22"/>
-        </w:rPr>
-        <w:t xml:space="preserve">a </w:t>
-      </w:r>
-      <w:r>
-        <w:rPr>
-          <w:rFonts w:ascii="TimesNewRomanPSMT" w:hAnsi="TimesNewRomanPSMT" w:cs="TimesNewRomanPSMT"/>
-          <w:sz w:val="22"/>
-        </w:rPr>
-        <w:t>artigos, o</w:t>
-      </w:r>
-      <w:r>
-        <w:rPr>
-          <w:rFonts w:ascii="TimesNewRomanPSMT" w:hAnsi="TimesNewRomanPSMT" w:cs="TimesNewRomanPSMT"/>
-          <w:sz w:val="22"/>
-        </w:rPr>
-        <w:t>s</w:t>
-      </w:r>
-      <w:r>
-        <w:rPr>
-          <w:rFonts w:ascii="TimesNewRomanPSMT" w:hAnsi="TimesNewRomanPSMT" w:cs="TimesNewRomanPSMT"/>
-          <w:sz w:val="22"/>
-        </w:rPr>
-        <w:t xml:space="preserve"> mais recentes possíve</w:t>
-      </w:r>
-      <w:r>
-        <w:rPr>
-          <w:rFonts w:ascii="TimesNewRomanPSMT" w:hAnsi="TimesNewRomanPSMT" w:cs="TimesNewRomanPSMT"/>
-          <w:sz w:val="22"/>
-        </w:rPr>
-        <w:t>is</w:t>
-      </w:r>
-      <w:r>
-        <w:rPr>
-          <w:rFonts w:ascii="TimesNewRomanPSMT" w:hAnsi="TimesNewRomanPSMT" w:cs="TimesNewRomanPSMT"/>
-          <w:sz w:val="22"/>
-        </w:rPr>
-        <w:t xml:space="preserve">, que apresentem resultados significativos sobre o tema a ser abordado. </w:t>
-      </w:r>
-      <w:r>
-        <w:rPr>
-          <w:rFonts w:ascii="TimesNewRomanPSMT" w:hAnsi="TimesNewRomanPSMT" w:cs="TimesNewRomanPSMT"/>
-          <w:sz w:val="22"/>
-        </w:rPr>
-        <w:t xml:space="preserve">Esta </w:t>
-      </w:r>
-      <w:r>
-        <w:rPr>
-          <w:rFonts w:ascii="TimesNewRomanPSMT" w:hAnsi="TimesNewRomanPSMT" w:cs="TimesNewRomanPSMT"/>
-          <w:sz w:val="22"/>
-        </w:rPr>
-        <w:t>seção</w:t>
-      </w:r>
-      <w:r>
-        <w:rPr>
-          <w:rFonts w:ascii="TimesNewRomanPSMT" w:hAnsi="TimesNewRomanPSMT" w:cs="TimesNewRomanPSMT"/>
-          <w:sz w:val="22"/>
-        </w:rPr>
-        <w:t xml:space="preserve"> deve focar na a fundamentação teórica do tema</w:t>
+          <w:rFonts w:ascii="Times New Roman" w:hAnsi="Times New Roman" w:cs="Times New Roman"/>
+          <w:sz w:val="22"/>
+          <w:szCs w:val="22"/>
+        </w:rPr>
+      </w:pPr>
+      <w:r>
+        <w:rPr>
+          <w:rFonts w:ascii="Times New Roman" w:hAnsi="Times New Roman" w:cs="Times New Roman"/>
+          <w:sz w:val="22"/>
+          <w:szCs w:val="22"/>
+        </w:rPr>
+        <w:t xml:space="preserve">Essa pesquisa aborda o problema da não preparação dos processos de desenvolvimento de software para as necessidades e limitações dos clientes e dos engenheiros quanto </w:t>
       </w:r>
       <w:proofErr w:type="gramStart"/>
       <w:r>
         <w:rPr>
-          <w:rFonts w:ascii="TimesNewRomanPSMT" w:hAnsi="TimesNewRomanPSMT" w:cs="TimesNewRomanPSMT"/>
-          <w:sz w:val="22"/>
-        </w:rPr>
-        <w:t xml:space="preserve"> </w:t>
-      </w:r>
-      <w:r>
-        <w:rPr>
-          <w:rFonts w:ascii="TimesNewRomanPSMT" w:hAnsi="TimesNewRomanPSMT" w:cs="TimesNewRomanPSMT"/>
-          <w:sz w:val="22"/>
-        </w:rPr>
-        <w:t xml:space="preserve"> </w:t>
+          <w:rFonts w:ascii="Times New Roman" w:hAnsi="Times New Roman" w:cs="Times New Roman"/>
+          <w:sz w:val="22"/>
+          <w:szCs w:val="22"/>
+        </w:rPr>
+        <w:t>a</w:t>
       </w:r>
       <w:proofErr w:type="gramEnd"/>
       <w:r>
         <w:rPr>
-          <w:rFonts w:ascii="TimesNewRomanPSMT" w:hAnsi="TimesNewRomanPSMT" w:cs="TimesNewRomanPSMT"/>
-          <w:sz w:val="22"/>
-        </w:rPr>
-        <w:t>não n</w:t>
-      </w:r>
-      <w:r>
-        <w:rPr>
-          <w:rFonts w:ascii="TimesNewRomanPSMT" w:hAnsi="TimesNewRomanPSMT" w:cs="TimesNewRomanPSMT"/>
-          <w:sz w:val="22"/>
-        </w:rPr>
-        <w:t xml:space="preserve"> a forma como o t</w:t>
-      </w:r>
-      <w:r>
-        <w:rPr>
-          <w:rFonts w:ascii="TimesNewRomanPSMT" w:hAnsi="TimesNewRomanPSMT" w:cs="TimesNewRomanPSMT"/>
-          <w:sz w:val="22"/>
-        </w:rPr>
-        <w:t xml:space="preserve">ema </w:t>
-      </w:r>
-      <w:r>
-        <w:rPr>
-          <w:rFonts w:ascii="TimesNewRomanPSMT" w:hAnsi="TimesNewRomanPSMT" w:cs="TimesNewRomanPSMT"/>
-          <w:sz w:val="22"/>
-        </w:rPr>
-        <w:t xml:space="preserve">será tratado </w:t>
-      </w:r>
-      <w:r>
-        <w:rPr>
-          <w:rFonts w:ascii="TimesNewRomanPSMT" w:hAnsi="TimesNewRomanPSMT" w:cs="TimesNewRomanPSMT"/>
-          <w:sz w:val="22"/>
-        </w:rPr>
-        <w:t>durante o curso de mestrado.</w:t>
-      </w:r>
-    </w:p>
-    <w:p>
-      <w:pPr>
-        <w:pStyle w:val="Ttulo2"/>
-        <w:ind w:left="0" w:firstLine="212"/>
-        <w:rPr>
-          <w:rFonts w:ascii="Times New Roman" w:hAnsi="Times New Roman"/>
-          <w:color w:val="auto"/>
-          <w:sz w:val="22"/>
-        </w:rPr>
-      </w:pPr>
-      <w:proofErr w:type="spellStart"/>
-      <w:proofErr w:type="gramStart"/>
-      <w:r>
-        <w:rPr>
-          <w:rFonts w:ascii="Times New Roman" w:hAnsi="Times New Roman"/>
-          <w:color w:val="auto"/>
-          <w:sz w:val="22"/>
-        </w:rPr>
-        <w:t>Sub-seções</w:t>
-      </w:r>
-      <w:proofErr w:type="spellEnd"/>
-      <w:proofErr w:type="gramEnd"/>
+          <w:rFonts w:ascii="Times New Roman" w:hAnsi="Times New Roman" w:cs="Times New Roman"/>
+          <w:sz w:val="22"/>
+          <w:szCs w:val="22"/>
+        </w:rPr>
+        <w:t xml:space="preserve"> visualização das consequências dos impactos provocados pelas alterações nos requisitos. </w:t>
+      </w:r>
     </w:p>
     <w:p>
       <w:pPr>
@@ -1030,108 +1157,11 @@
         <w:ind w:firstLine="212"/>
         <w:jc w:val="both"/>
         <w:rPr>
-          <w:rFonts w:ascii="TimesNewRomanPSMT" w:hAnsi="TimesNewRomanPSMT" w:cs="TimesNewRomanPSMT"/>
-          <w:sz w:val="22"/>
-        </w:rPr>
-      </w:pPr>
-      <w:proofErr w:type="spellStart"/>
-      <w:proofErr w:type="gramStart"/>
-      <w:r>
-        <w:rPr>
-          <w:rFonts w:ascii="TimesNewRomanPSMT" w:hAnsi="TimesNewRomanPSMT" w:cs="TimesNewRomanPSMT"/>
-          <w:sz w:val="22"/>
-        </w:rPr>
-        <w:t>Sub-seções</w:t>
-      </w:r>
-      <w:proofErr w:type="spellEnd"/>
-      <w:proofErr w:type="gramEnd"/>
-      <w:r>
-        <w:rPr>
-          <w:rFonts w:ascii="TimesNewRomanPSMT" w:hAnsi="TimesNewRomanPSMT" w:cs="TimesNewRomanPSMT"/>
-          <w:sz w:val="22"/>
-        </w:rPr>
-        <w:t xml:space="preserve"> são permitida, mas não se recomenda usar mais de dois níveis de </w:t>
-      </w:r>
-      <w:proofErr w:type="spellStart"/>
-      <w:r>
-        <w:rPr>
-          <w:rFonts w:ascii="TimesNewRomanPSMT" w:hAnsi="TimesNewRomanPSMT" w:cs="TimesNewRomanPSMT"/>
-          <w:sz w:val="22"/>
-        </w:rPr>
-        <w:t>sub-seçõ</w:t>
-      </w:r>
-      <w:r>
-        <w:rPr>
-          <w:rFonts w:ascii="TimesNewRomanPSMT" w:hAnsi="TimesNewRomanPSMT" w:cs="TimesNewRomanPSMT"/>
-          <w:sz w:val="22"/>
-        </w:rPr>
-        <w:t>es</w:t>
-      </w:r>
-      <w:proofErr w:type="spellEnd"/>
-      <w:r>
-        <w:rPr>
-          <w:rFonts w:ascii="TimesNewRomanPSMT" w:hAnsi="TimesNewRomanPSMT" w:cs="TimesNewRomanPSMT"/>
-          <w:sz w:val="22"/>
-        </w:rPr>
-        <w:t>, por exemplo, para a seção “</w:t>
-      </w:r>
-      <w:r>
-        <w:rPr>
-          <w:rFonts w:ascii="TimesNewRomanPSMT" w:hAnsi="TimesNewRomanPSMT" w:cs="TimesNewRomanPSMT"/>
-          <w:b/>
-          <w:sz w:val="22"/>
-        </w:rPr>
-        <w:t>2  Fundamentação Teórica</w:t>
-      </w:r>
-      <w:r>
-        <w:rPr>
-          <w:rFonts w:ascii="TimesNewRomanPSMT" w:hAnsi="TimesNewRomanPSMT" w:cs="TimesNewRomanPSMT"/>
-          <w:sz w:val="22"/>
-        </w:rPr>
-        <w:t xml:space="preserve">” uso no máximo as </w:t>
-      </w:r>
-      <w:proofErr w:type="spellStart"/>
-      <w:r>
-        <w:rPr>
-          <w:rFonts w:ascii="TimesNewRomanPSMT" w:hAnsi="TimesNewRomanPSMT" w:cs="TimesNewRomanPSMT"/>
-          <w:sz w:val="22"/>
-        </w:rPr>
-        <w:t>sub-seções</w:t>
-      </w:r>
-      <w:proofErr w:type="spellEnd"/>
-      <w:r>
-        <w:rPr>
-          <w:rFonts w:ascii="TimesNewRomanPSMT" w:hAnsi="TimesNewRomanPSMT" w:cs="TimesNewRomanPSMT"/>
-          <w:sz w:val="22"/>
-        </w:rPr>
-        <w:t xml:space="preserve"> 2.X e 2.X.Y, sendo X e Y </w:t>
-      </w:r>
-      <w:r>
-        <w:rPr>
-          <w:rFonts w:ascii="TimesNewRomanPSMT" w:hAnsi="TimesNewRomanPSMT" w:cs="TimesNewRomanPSMT"/>
-          <w:sz w:val="22"/>
-        </w:rPr>
-        <w:t>números inteiros.</w:t>
-      </w:r>
-    </w:p>
-    <w:p>
-      <w:pPr>
-        <w:pStyle w:val="Ttulo1"/>
-        <w:ind w:left="0" w:firstLine="212"/>
-        <w:rPr>
-          <w:rFonts w:ascii="Times New Roman" w:hAnsi="Times New Roman"/>
-          <w:color w:val="auto"/>
-          <w:sz w:val="22"/>
-        </w:rPr>
-      </w:pPr>
-      <w:r>
-        <w:rPr>
-          <w:rFonts w:ascii="Times New Roman" w:hAnsi="Times New Roman"/>
-          <w:color w:val="auto"/>
-          <w:sz w:val="22"/>
-        </w:rPr>
-        <w:t>Metodologia</w:t>
-      </w:r>
+          <w:rFonts w:ascii="Times New Roman" w:hAnsi="Times New Roman" w:cs="Times New Roman"/>
+          <w:sz w:val="22"/>
+          <w:szCs w:val="22"/>
+        </w:rPr>
+      </w:pPr>
     </w:p>
     <w:p>
       <w:pPr>
@@ -1145,72 +1175,47 @@
         <w:rPr>
           <w:rFonts w:ascii="TimesNewRomanPSMT" w:hAnsi="TimesNewRomanPSMT" w:cs="TimesNewRomanPSMT"/>
           <w:sz w:val="22"/>
-        </w:rPr>
-      </w:pPr>
-      <w:r>
-        <w:rPr>
-          <w:rFonts w:ascii="TimesNewRomanPSMT" w:hAnsi="TimesNewRomanPSMT" w:cs="TimesNewRomanPSMT"/>
-          <w:sz w:val="22"/>
-        </w:rPr>
-        <w:t>N</w:t>
-      </w:r>
-      <w:r>
-        <w:rPr>
-          <w:rFonts w:ascii="TimesNewRomanPSMT" w:hAnsi="TimesNewRomanPSMT" w:cs="TimesNewRomanPSMT"/>
-          <w:sz w:val="22"/>
-        </w:rPr>
-        <w:t>esta</w:t>
-      </w:r>
-      <w:r>
-        <w:rPr>
-          <w:rFonts w:ascii="TimesNewRomanPSMT" w:hAnsi="TimesNewRomanPSMT" w:cs="TimesNewRomanPSMT"/>
-          <w:sz w:val="22"/>
-        </w:rPr>
-        <w:t xml:space="preserve"> seção </w:t>
-      </w:r>
-      <w:r>
-        <w:rPr>
-          <w:rFonts w:ascii="TimesNewRomanPSMT" w:hAnsi="TimesNewRomanPSMT" w:cs="TimesNewRomanPSMT"/>
-          <w:sz w:val="22"/>
-        </w:rPr>
-        <w:t>o</w:t>
-      </w:r>
-      <w:r>
-        <w:rPr>
-          <w:rFonts w:ascii="TimesNewRomanPSMT" w:hAnsi="TimesNewRomanPSMT" w:cs="TimesNewRomanPSMT"/>
-          <w:sz w:val="22"/>
-        </w:rPr>
-        <w:t xml:space="preserve"> candidato deve descrever </w:t>
-      </w:r>
-      <w:r>
-        <w:rPr>
-          <w:rFonts w:ascii="TimesNewRomanPSMT" w:hAnsi="TimesNewRomanPSMT" w:cs="TimesNewRomanPSMT"/>
-          <w:sz w:val="22"/>
-        </w:rPr>
-        <w:t xml:space="preserve">a metodologia que será utilizada para tratar </w:t>
-      </w:r>
-      <w:r>
-        <w:rPr>
-          <w:rFonts w:ascii="TimesNewRomanPSMT" w:hAnsi="TimesNewRomanPSMT" w:cs="TimesNewRomanPSMT"/>
-          <w:sz w:val="22"/>
-        </w:rPr>
-        <w:t xml:space="preserve">o tema. Recomenda-se sempre que o candidato procure os professores orientadores dos temas que lhe interessam. Os professores podem dar informações de como gostariam de ver os temas abordados, ajudando o candidato na preparação do pré-projeto e aumentando o nível de interação entre o candidato e o possível orientador. Entretanto, procurar todos os orientadores pode ser uma indicação de que o candidato não sabe que área gostaria de seguir, isto pode ser entendido como falta de maturidade do candidato. Procure apenas </w:t>
+          <w:szCs w:val="22"/>
+        </w:rPr>
+      </w:pPr>
+      <w:r>
+        <w:rPr>
+          <w:rFonts w:ascii="Times New Roman" w:hAnsi="Times New Roman" w:cs="Times New Roman"/>
+          <w:sz w:val="22"/>
+          <w:szCs w:val="22"/>
+        </w:rPr>
+        <w:t>Faz um estudo da viabilidade de formulação de uma metodologia que posiciona o projeto de desenvolvimento de software</w:t>
+      </w:r>
+      <w:r>
+        <w:rPr>
+          <w:sz w:val="22"/>
+          <w:szCs w:val="22"/>
+        </w:rPr>
+        <w:t xml:space="preserve"> de forma a suprir as necessidades e limitações </w:t>
       </w:r>
       <w:proofErr w:type="gramStart"/>
       <w:r>
         <w:rPr>
-          <w:rFonts w:ascii="TimesNewRomanPSMT" w:hAnsi="TimesNewRomanPSMT" w:cs="TimesNewRomanPSMT"/>
-          <w:sz w:val="22"/>
-        </w:rPr>
-        <w:t>o professores</w:t>
+          <w:sz w:val="22"/>
+          <w:szCs w:val="22"/>
+        </w:rPr>
+        <w:t>dos cliente</w:t>
       </w:r>
       <w:proofErr w:type="gramEnd"/>
       <w:r>
         <w:rPr>
-          <w:rFonts w:ascii="TimesNewRomanPSMT" w:hAnsi="TimesNewRomanPSMT" w:cs="TimesNewRomanPSMT"/>
-          <w:sz w:val="22"/>
-        </w:rPr>
-        <w:t xml:space="preserve"> responsáveis pelos temas que lhe interessam.</w:t>
+          <w:sz w:val="22"/>
+          <w:szCs w:val="22"/>
+        </w:rPr>
+        <w:t xml:space="preserve"> no que diz respeito ao entendimento dos efeitos positivo e negativos que os requisitos podem causar uns nos outros e nas fases seguintes do desenvolvimento. </w:t>
+      </w:r>
+      <w:r>
+        <w:rPr>
+          <w:rFonts w:ascii="TimesNewRomanPSMT" w:hAnsi="TimesNewRomanPSMT" w:cs="TimesNewRomanPSMT"/>
+          <w:sz w:val="22"/>
+          <w:szCs w:val="22"/>
+        </w:rPr>
+        <w:t xml:space="preserve"> </w:t>
       </w:r>
     </w:p>
     <w:p>
@@ -1225,60 +1230,138 @@
         <w:rPr>
           <w:rFonts w:ascii="TimesNewRomanPSMT" w:hAnsi="TimesNewRomanPSMT" w:cs="TimesNewRomanPSMT"/>
           <w:sz w:val="22"/>
-        </w:rPr>
-      </w:pPr>
-      <w:r>
-        <w:rPr>
-          <w:rFonts w:ascii="TimesNewRomanPSMT" w:hAnsi="TimesNewRomanPSMT" w:cs="TimesNewRomanPSMT"/>
-          <w:sz w:val="22"/>
-        </w:rPr>
-        <w:t>Metodologia é mais que um cronograma</w:t>
-      </w:r>
-      <w:r>
-        <w:rPr>
-          <w:rFonts w:ascii="TimesNewRomanPSMT" w:hAnsi="TimesNewRomanPSMT" w:cs="TimesNewRomanPSMT"/>
-          <w:sz w:val="22"/>
-        </w:rPr>
-        <w:t xml:space="preserve"> de ativi</w:t>
-      </w:r>
-      <w:r>
-        <w:rPr>
-          <w:rFonts w:ascii="TimesNewRomanPSMT" w:hAnsi="TimesNewRomanPSMT" w:cs="TimesNewRomanPSMT"/>
-          <w:sz w:val="22"/>
-        </w:rPr>
-        <w:t>dades. Al</w:t>
-      </w:r>
-      <w:r>
-        <w:rPr>
-          <w:rFonts w:ascii="TimesNewRomanPSMT" w:hAnsi="TimesNewRomanPSMT" w:cs="TimesNewRomanPSMT"/>
-          <w:sz w:val="22"/>
-        </w:rPr>
-        <w:t>é</w:t>
-      </w:r>
-      <w:r>
-        <w:rPr>
-          <w:rFonts w:ascii="TimesNewRomanPSMT" w:hAnsi="TimesNewRomanPSMT" w:cs="TimesNewRomanPSMT"/>
-          <w:sz w:val="22"/>
-        </w:rPr>
-        <w:t>m do cronograma, com datas e detalhamento de todas as etapas, t</w:t>
-      </w:r>
-      <w:r>
-        <w:rPr>
-          <w:rFonts w:ascii="TimesNewRomanPSMT" w:hAnsi="TimesNewRomanPSMT" w:cs="TimesNewRomanPSMT"/>
-          <w:sz w:val="22"/>
-        </w:rPr>
-        <w:t>e</w:t>
-      </w:r>
-      <w:r>
-        <w:rPr>
-          <w:rFonts w:ascii="TimesNewRomanPSMT" w:hAnsi="TimesNewRomanPSMT" w:cs="TimesNewRomanPSMT"/>
-          <w:sz w:val="22"/>
-        </w:rPr>
-        <w:t>nte descrever os procedimentos,</w:t>
-      </w:r>
-      <w:r>
-        <w:rPr>
-          <w:rFonts w:ascii="TimesNewRomanPSMT" w:hAnsi="TimesNewRomanPSMT" w:cs="TimesNewRomanPSMT"/>
+          <w:szCs w:val="22"/>
+        </w:rPr>
+      </w:pPr>
+    </w:p>
+    <w:p>
+      <w:pPr>
+        <w:widowControl w:val="0"/>
+        <w:autoSpaceDE w:val="0"/>
+        <w:autoSpaceDN w:val="0"/>
+        <w:adjustRightInd w:val="0"/>
+        <w:spacing w:after="0"/>
+        <w:ind w:firstLine="212"/>
+        <w:jc w:val="both"/>
+        <w:rPr>
+          <w:rFonts w:ascii="TimesNewRomanPSMT" w:hAnsi="TimesNewRomanPSMT" w:cs="TimesNewRomanPSMT"/>
+          <w:color w:val="FF0000"/>
+          <w:sz w:val="22"/>
+        </w:rPr>
+      </w:pPr>
+      <w:proofErr w:type="gramStart"/>
+      <w:r>
+        <w:rPr>
+          <w:rFonts w:ascii="TimesNewRomanPSMT" w:hAnsi="TimesNewRomanPSMT" w:cs="TimesNewRomanPSMT"/>
+          <w:color w:val="FF0000"/>
+          <w:sz w:val="22"/>
+          <w:szCs w:val="22"/>
+        </w:rPr>
+        <w:t>deve</w:t>
+      </w:r>
+      <w:proofErr w:type="gramEnd"/>
+      <w:r>
+        <w:rPr>
+          <w:rFonts w:ascii="TimesNewRomanPSMT" w:hAnsi="TimesNewRomanPSMT" w:cs="TimesNewRomanPSMT"/>
+          <w:color w:val="FF0000"/>
+          <w:sz w:val="22"/>
+          <w:szCs w:val="22"/>
+        </w:rPr>
+        <w:t xml:space="preserve"> demonstrar que o candidato conhece, pelo menos minimamente, o tema. Nesta seção o candidato pode discorrer sobre o tema, fazendo referencia </w:t>
+      </w:r>
+      <w:r>
+        <w:rPr>
+          <w:rFonts w:ascii="TimesNewRomanPSMT" w:hAnsi="TimesNewRomanPSMT" w:cs="TimesNewRomanPSMT"/>
+          <w:color w:val="FF0000"/>
+          <w:sz w:val="22"/>
+          <w:szCs w:val="22"/>
+        </w:rPr>
+        <w:t xml:space="preserve">a </w:t>
+      </w:r>
+      <w:r>
+        <w:rPr>
+          <w:rFonts w:ascii="TimesNewRomanPSMT" w:hAnsi="TimesNewRomanPSMT" w:cs="TimesNewRomanPSMT"/>
+          <w:color w:val="FF0000"/>
+          <w:sz w:val="22"/>
+          <w:szCs w:val="22"/>
+        </w:rPr>
+        <w:t>artigos, o</w:t>
+      </w:r>
+      <w:r>
+        <w:rPr>
+          <w:rFonts w:ascii="TimesNewRomanPSMT" w:hAnsi="TimesNewRomanPSMT" w:cs="TimesNewRomanPSMT"/>
+          <w:color w:val="FF0000"/>
+          <w:sz w:val="22"/>
+          <w:szCs w:val="22"/>
+        </w:rPr>
+        <w:t>s</w:t>
+      </w:r>
+      <w:r>
+        <w:rPr>
+          <w:rFonts w:ascii="TimesNewRomanPSMT" w:hAnsi="TimesNewRomanPSMT" w:cs="TimesNewRomanPSMT"/>
+          <w:color w:val="FF0000"/>
+          <w:sz w:val="22"/>
+          <w:szCs w:val="22"/>
+        </w:rPr>
+        <w:t xml:space="preserve"> mais recentes possíve</w:t>
+      </w:r>
+      <w:r>
+        <w:rPr>
+          <w:rFonts w:ascii="TimesNewRomanPSMT" w:hAnsi="TimesNewRomanPSMT" w:cs="TimesNewRomanPSMT"/>
+          <w:color w:val="FF0000"/>
+          <w:sz w:val="22"/>
+          <w:szCs w:val="22"/>
+        </w:rPr>
+        <w:t>is</w:t>
+      </w:r>
+      <w:r>
+        <w:rPr>
+          <w:rFonts w:ascii="TimesNewRomanPSMT" w:hAnsi="TimesNewRomanPSMT" w:cs="TimesNewRomanPSMT"/>
+          <w:color w:val="FF0000"/>
+          <w:sz w:val="22"/>
+          <w:szCs w:val="22"/>
+        </w:rPr>
+        <w:t xml:space="preserve">, que apresentem resultados significativos sobre o tema a ser abordado. </w:t>
+      </w:r>
+      <w:r>
+        <w:rPr>
+          <w:rFonts w:ascii="TimesNewRomanPSMT" w:hAnsi="TimesNewRomanPSMT" w:cs="TimesNewRomanPSMT"/>
+          <w:color w:val="FF0000"/>
+          <w:sz w:val="22"/>
+          <w:szCs w:val="22"/>
+        </w:rPr>
+        <w:t xml:space="preserve">Esta </w:t>
+      </w:r>
+      <w:r>
+        <w:rPr>
+          <w:rFonts w:ascii="TimesNewRomanPSMT" w:hAnsi="TimesNewRomanPSMT" w:cs="TimesNewRomanPSMT"/>
+          <w:color w:val="FF0000"/>
+          <w:sz w:val="22"/>
+          <w:szCs w:val="22"/>
+        </w:rPr>
+        <w:t>seção</w:t>
+      </w:r>
+      <w:r>
+        <w:rPr>
+          <w:rFonts w:ascii="TimesNewRomanPSMT" w:hAnsi="TimesNewRomanPSMT" w:cs="TimesNewRomanPSMT"/>
+          <w:color w:val="FF0000"/>
+          <w:sz w:val="22"/>
+          <w:szCs w:val="22"/>
+        </w:rPr>
+        <w:t xml:space="preserve"> deve focar na a fundam</w:t>
+      </w:r>
+      <w:r>
+        <w:rPr>
+          <w:rFonts w:ascii="TimesNewRomanPSMT" w:hAnsi="TimesNewRomanPSMT" w:cs="TimesNewRomanPSMT"/>
+          <w:color w:val="FF0000"/>
+          <w:sz w:val="22"/>
+        </w:rPr>
+        <w:t>entação teórica do tema e</w:t>
+      </w:r>
+      <w:r>
+        <w:rPr>
+          <w:rFonts w:ascii="TimesNewRomanPSMT" w:hAnsi="TimesNewRomanPSMT" w:cs="TimesNewRomanPSMT"/>
+          <w:color w:val="FF0000"/>
           <w:sz w:val="22"/>
         </w:rPr>
         <w:t xml:space="preserve"> </w:t>
@@ -1286,58 +1369,160 @@
       <w:r>
         <w:rPr>
           <w:rFonts w:ascii="TimesNewRomanPSMT" w:hAnsi="TimesNewRomanPSMT" w:cs="TimesNewRomanPSMT"/>
-          <w:sz w:val="22"/>
-        </w:rPr>
-        <w:t xml:space="preserve">os </w:t>
-      </w:r>
-      <w:r>
-        <w:rPr>
-          <w:rFonts w:ascii="TimesNewRomanPSMT" w:hAnsi="TimesNewRomanPSMT" w:cs="TimesNewRomanPSMT"/>
-          <w:sz w:val="22"/>
-        </w:rPr>
-        <w:t>métodos</w:t>
-      </w:r>
-      <w:r>
-        <w:rPr>
-          <w:rFonts w:ascii="TimesNewRomanPSMT" w:hAnsi="TimesNewRomanPSMT" w:cs="TimesNewRomanPSMT"/>
-          <w:sz w:val="22"/>
-        </w:rPr>
-        <w:t xml:space="preserve"> e </w:t>
-      </w:r>
-      <w:r>
-        <w:rPr>
-          <w:rFonts w:ascii="TimesNewRomanPSMT" w:hAnsi="TimesNewRomanPSMT" w:cs="TimesNewRomanPSMT"/>
-          <w:sz w:val="22"/>
-        </w:rPr>
-        <w:t xml:space="preserve">as </w:t>
-      </w:r>
-      <w:r>
-        <w:rPr>
-          <w:rFonts w:ascii="TimesNewRomanPSMT" w:hAnsi="TimesNewRomanPSMT" w:cs="TimesNewRomanPSMT"/>
-          <w:sz w:val="22"/>
-        </w:rPr>
-        <w:t>ferramentas</w:t>
-      </w:r>
-      <w:r>
-        <w:rPr>
-          <w:rFonts w:ascii="TimesNewRomanPSMT" w:hAnsi="TimesNewRomanPSMT" w:cs="TimesNewRomanPSMT"/>
-          <w:sz w:val="22"/>
-        </w:rPr>
-        <w:t xml:space="preserve"> ad</w:t>
-      </w:r>
-      <w:r>
-        <w:rPr>
-          <w:rFonts w:ascii="TimesNewRomanPSMT" w:hAnsi="TimesNewRomanPSMT" w:cs="TimesNewRomanPSMT"/>
-          <w:sz w:val="22"/>
-        </w:rPr>
-        <w:t>otados na abordagem do tema.</w:t>
-      </w:r>
-      <w:r>
-        <w:rPr>
-          <w:rFonts w:ascii="TimesNewRomanPSMT" w:hAnsi="TimesNewRomanPSMT" w:cs="TimesNewRomanPSMT"/>
-          <w:sz w:val="22"/>
-        </w:rPr>
-        <w:t xml:space="preserve"> Por exemplo, uso de simuladores, softwares específicos, robôs, câmeras dentre outros equipamentos.</w:t>
+          <w:color w:val="FF0000"/>
+          <w:sz w:val="22"/>
+        </w:rPr>
+        <w:t>não n</w:t>
+      </w:r>
+      <w:r>
+        <w:rPr>
+          <w:rFonts w:ascii="TimesNewRomanPSMT" w:hAnsi="TimesNewRomanPSMT" w:cs="TimesNewRomanPSMT"/>
+          <w:color w:val="FF0000"/>
+          <w:sz w:val="22"/>
+        </w:rPr>
+        <w:t>a forma como o t</w:t>
+      </w:r>
+      <w:r>
+        <w:rPr>
+          <w:rFonts w:ascii="TimesNewRomanPSMT" w:hAnsi="TimesNewRomanPSMT" w:cs="TimesNewRomanPSMT"/>
+          <w:color w:val="FF0000"/>
+          <w:sz w:val="22"/>
+        </w:rPr>
+        <w:t xml:space="preserve">ema </w:t>
+      </w:r>
+      <w:r>
+        <w:rPr>
+          <w:rFonts w:ascii="TimesNewRomanPSMT" w:hAnsi="TimesNewRomanPSMT" w:cs="TimesNewRomanPSMT"/>
+          <w:color w:val="FF0000"/>
+          <w:sz w:val="22"/>
+        </w:rPr>
+        <w:t xml:space="preserve">será tratado </w:t>
+      </w:r>
+      <w:r>
+        <w:rPr>
+          <w:rFonts w:ascii="TimesNewRomanPSMT" w:hAnsi="TimesNewRomanPSMT" w:cs="TimesNewRomanPSMT"/>
+          <w:color w:val="FF0000"/>
+          <w:sz w:val="22"/>
+        </w:rPr>
+        <w:lastRenderedPageBreak/>
+        <w:t>durante o curso de mestrado.</w:t>
+      </w:r>
+    </w:p>
+    <w:p>
+      <w:pPr>
+        <w:pStyle w:val="Ttulo2"/>
+        <w:ind w:left="0" w:firstLine="212"/>
+        <w:rPr>
+          <w:rFonts w:ascii="Times New Roman" w:hAnsi="Times New Roman"/>
+          <w:color w:val="auto"/>
+          <w:sz w:val="22"/>
+        </w:rPr>
+      </w:pPr>
+      <w:proofErr w:type="spellStart"/>
+      <w:proofErr w:type="gramStart"/>
+      <w:r>
+        <w:rPr>
+          <w:rFonts w:ascii="Times New Roman" w:hAnsi="Times New Roman"/>
+          <w:color w:val="auto"/>
+          <w:sz w:val="22"/>
+        </w:rPr>
+        <w:t>Sub-seções</w:t>
+      </w:r>
+      <w:proofErr w:type="spellEnd"/>
+      <w:proofErr w:type="gramEnd"/>
+    </w:p>
+    <w:p>
+      <w:pPr>
+        <w:widowControl w:val="0"/>
+        <w:autoSpaceDE w:val="0"/>
+        <w:autoSpaceDN w:val="0"/>
+        <w:adjustRightInd w:val="0"/>
+        <w:spacing w:after="0"/>
+        <w:ind w:firstLine="212"/>
+        <w:jc w:val="both"/>
+        <w:rPr>
+          <w:rFonts w:ascii="TimesNewRomanPSMT" w:hAnsi="TimesNewRomanPSMT" w:cs="TimesNewRomanPSMT"/>
+          <w:sz w:val="22"/>
+        </w:rPr>
+      </w:pPr>
+      <w:proofErr w:type="spellStart"/>
+      <w:proofErr w:type="gramStart"/>
+      <w:r>
+        <w:rPr>
+          <w:rFonts w:ascii="TimesNewRomanPSMT" w:hAnsi="TimesNewRomanPSMT" w:cs="TimesNewRomanPSMT"/>
+          <w:sz w:val="22"/>
+        </w:rPr>
+        <w:t>Sub-seções</w:t>
+      </w:r>
+      <w:proofErr w:type="spellEnd"/>
+      <w:proofErr w:type="gramEnd"/>
+      <w:r>
+        <w:rPr>
+          <w:rFonts w:ascii="TimesNewRomanPSMT" w:hAnsi="TimesNewRomanPSMT" w:cs="TimesNewRomanPSMT"/>
+          <w:sz w:val="22"/>
+        </w:rPr>
+        <w:t xml:space="preserve"> são permitida, mas não se recomenda usar mais de dois níveis de </w:t>
+      </w:r>
+      <w:proofErr w:type="spellStart"/>
+      <w:r>
+        <w:rPr>
+          <w:rFonts w:ascii="TimesNewRomanPSMT" w:hAnsi="TimesNewRomanPSMT" w:cs="TimesNewRomanPSMT"/>
+          <w:sz w:val="22"/>
+        </w:rPr>
+        <w:t>sub-seçõ</w:t>
+      </w:r>
+      <w:r>
+        <w:rPr>
+          <w:rFonts w:ascii="TimesNewRomanPSMT" w:hAnsi="TimesNewRomanPSMT" w:cs="TimesNewRomanPSMT"/>
+          <w:sz w:val="22"/>
+        </w:rPr>
+        <w:t>es</w:t>
+      </w:r>
+      <w:proofErr w:type="spellEnd"/>
+      <w:r>
+        <w:rPr>
+          <w:rFonts w:ascii="TimesNewRomanPSMT" w:hAnsi="TimesNewRomanPSMT" w:cs="TimesNewRomanPSMT"/>
+          <w:sz w:val="22"/>
+        </w:rPr>
+        <w:t>, por exemplo, para a seção “</w:t>
+      </w:r>
+      <w:r>
+        <w:rPr>
+          <w:rFonts w:ascii="TimesNewRomanPSMT" w:hAnsi="TimesNewRomanPSMT" w:cs="TimesNewRomanPSMT"/>
+          <w:b/>
+          <w:sz w:val="22"/>
+        </w:rPr>
+        <w:t>2  Fundamentação Teórica</w:t>
+      </w:r>
+      <w:r>
+        <w:rPr>
+          <w:rFonts w:ascii="TimesNewRomanPSMT" w:hAnsi="TimesNewRomanPSMT" w:cs="TimesNewRomanPSMT"/>
+          <w:sz w:val="22"/>
+        </w:rPr>
+        <w:t xml:space="preserve">” uso no máximo as </w:t>
+      </w:r>
+      <w:proofErr w:type="spellStart"/>
+      <w:r>
+        <w:rPr>
+          <w:rFonts w:ascii="TimesNewRomanPSMT" w:hAnsi="TimesNewRomanPSMT" w:cs="TimesNewRomanPSMT"/>
+          <w:sz w:val="22"/>
+        </w:rPr>
+        <w:t>sub-seções</w:t>
+      </w:r>
+      <w:proofErr w:type="spellEnd"/>
+      <w:r>
+        <w:rPr>
+          <w:rFonts w:ascii="TimesNewRomanPSMT" w:hAnsi="TimesNewRomanPSMT" w:cs="TimesNewRomanPSMT"/>
+          <w:sz w:val="22"/>
+        </w:rPr>
+        <w:t xml:space="preserve"> 2.X e 2.X.Y, sendo X e Y </w:t>
+      </w:r>
+      <w:r>
+        <w:rPr>
+          <w:rFonts w:ascii="TimesNewRomanPSMT" w:hAnsi="TimesNewRomanPSMT" w:cs="TimesNewRomanPSMT"/>
+          <w:sz w:val="22"/>
+        </w:rPr>
+        <w:t>números inteiros.</w:t>
       </w:r>
     </w:p>
     <w:p>
@@ -1356,7 +1541,232 @@
           <w:color w:val="auto"/>
           <w:sz w:val="22"/>
         </w:rPr>
-        <w:lastRenderedPageBreak/>
+        <w:t>Metodologia</w:t>
+      </w:r>
+    </w:p>
+    <w:p>
+      <w:pPr>
+        <w:widowControl w:val="0"/>
+        <w:autoSpaceDE w:val="0"/>
+        <w:autoSpaceDN w:val="0"/>
+        <w:adjustRightInd w:val="0"/>
+        <w:spacing w:after="0"/>
+        <w:ind w:firstLine="212"/>
+        <w:jc w:val="both"/>
+        <w:rPr>
+          <w:rFonts w:ascii="TimesNewRomanPSMT" w:hAnsi="TimesNewRomanPSMT" w:cs="TimesNewRomanPSMT"/>
+          <w:sz w:val="22"/>
+        </w:rPr>
+      </w:pPr>
+      <w:r>
+        <w:rPr>
+          <w:rFonts w:ascii="TimesNewRomanPSMT" w:hAnsi="TimesNewRomanPSMT" w:cs="TimesNewRomanPSMT"/>
+          <w:sz w:val="22"/>
+        </w:rPr>
+        <w:t>N</w:t>
+      </w:r>
+      <w:r>
+        <w:rPr>
+          <w:rFonts w:ascii="TimesNewRomanPSMT" w:hAnsi="TimesNewRomanPSMT" w:cs="TimesNewRomanPSMT"/>
+          <w:sz w:val="22"/>
+        </w:rPr>
+        <w:t>esta</w:t>
+      </w:r>
+      <w:r>
+        <w:rPr>
+          <w:rFonts w:ascii="TimesNewRomanPSMT" w:hAnsi="TimesNewRomanPSMT" w:cs="TimesNewRomanPSMT"/>
+          <w:sz w:val="22"/>
+        </w:rPr>
+        <w:t xml:space="preserve"> seção </w:t>
+      </w:r>
+      <w:r>
+        <w:rPr>
+          <w:rFonts w:ascii="TimesNewRomanPSMT" w:hAnsi="TimesNewRomanPSMT" w:cs="TimesNewRomanPSMT"/>
+          <w:sz w:val="22"/>
+        </w:rPr>
+        <w:t>o</w:t>
+      </w:r>
+      <w:r>
+        <w:rPr>
+          <w:rFonts w:ascii="TimesNewRomanPSMT" w:hAnsi="TimesNewRomanPSMT" w:cs="TimesNewRomanPSMT"/>
+          <w:sz w:val="22"/>
+        </w:rPr>
+        <w:t xml:space="preserve"> candidato deve descrever </w:t>
+      </w:r>
+      <w:r>
+        <w:rPr>
+          <w:rFonts w:ascii="TimesNewRomanPSMT" w:hAnsi="TimesNewRomanPSMT" w:cs="TimesNewRomanPSMT"/>
+          <w:sz w:val="22"/>
+        </w:rPr>
+        <w:t xml:space="preserve">a metodologia que será utilizada para tratar </w:t>
+      </w:r>
+      <w:r>
+        <w:rPr>
+          <w:rFonts w:ascii="TimesNewRomanPSMT" w:hAnsi="TimesNewRomanPSMT" w:cs="TimesNewRomanPSMT"/>
+          <w:sz w:val="22"/>
+        </w:rPr>
+        <w:t xml:space="preserve">o tema. Recomenda-se sempre que o candidato procure os professores orientadores dos temas que lhe interessam. Os professores podem dar informações de como gostariam de ver os temas abordados, ajudando o candidato na preparação do pré-projeto e aumentando o nível de interação entre o candidato e o possível orientador. Entretanto, procurar todos os orientadores pode ser uma indicação de que o candidato não sabe que área gostaria de seguir, isto pode ser entendido como falta de maturidade do candidato. Procure apenas </w:t>
+      </w:r>
+      <w:proofErr w:type="gramStart"/>
+      <w:r>
+        <w:rPr>
+          <w:rFonts w:ascii="TimesNewRomanPSMT" w:hAnsi="TimesNewRomanPSMT" w:cs="TimesNewRomanPSMT"/>
+          <w:sz w:val="22"/>
+        </w:rPr>
+        <w:t>o professores</w:t>
+      </w:r>
+      <w:proofErr w:type="gramEnd"/>
+      <w:r>
+        <w:rPr>
+          <w:rFonts w:ascii="TimesNewRomanPSMT" w:hAnsi="TimesNewRomanPSMT" w:cs="TimesNewRomanPSMT"/>
+          <w:sz w:val="22"/>
+        </w:rPr>
+        <w:t xml:space="preserve"> responsáveis pelos temas que lhe interessam.</w:t>
+      </w:r>
+    </w:p>
+    <w:p>
+      <w:pPr>
+        <w:widowControl w:val="0"/>
+        <w:autoSpaceDE w:val="0"/>
+        <w:autoSpaceDN w:val="0"/>
+        <w:adjustRightInd w:val="0"/>
+        <w:spacing w:after="0"/>
+        <w:ind w:firstLine="212"/>
+        <w:jc w:val="both"/>
+        <w:rPr>
+          <w:rFonts w:ascii="TimesNewRomanPSMT" w:hAnsi="TimesNewRomanPSMT" w:cs="TimesNewRomanPSMT"/>
+          <w:sz w:val="22"/>
+        </w:rPr>
+      </w:pPr>
+      <w:r>
+        <w:rPr>
+          <w:rFonts w:ascii="TimesNewRomanPSMT" w:hAnsi="TimesNewRomanPSMT" w:cs="TimesNewRomanPSMT"/>
+          <w:sz w:val="22"/>
+        </w:rPr>
+        <w:t>Metodologia é mais que um cronograma</w:t>
+      </w:r>
+      <w:r>
+        <w:rPr>
+          <w:rFonts w:ascii="TimesNewRomanPSMT" w:hAnsi="TimesNewRomanPSMT" w:cs="TimesNewRomanPSMT"/>
+          <w:sz w:val="22"/>
+        </w:rPr>
+        <w:t xml:space="preserve"> de ativi</w:t>
+      </w:r>
+      <w:r>
+        <w:rPr>
+          <w:rFonts w:ascii="TimesNewRomanPSMT" w:hAnsi="TimesNewRomanPSMT" w:cs="TimesNewRomanPSMT"/>
+          <w:sz w:val="22"/>
+        </w:rPr>
+        <w:t>dades. Al</w:t>
+      </w:r>
+      <w:r>
+        <w:rPr>
+          <w:rFonts w:ascii="TimesNewRomanPSMT" w:hAnsi="TimesNewRomanPSMT" w:cs="TimesNewRomanPSMT"/>
+          <w:sz w:val="22"/>
+        </w:rPr>
+        <w:t>é</w:t>
+      </w:r>
+      <w:r>
+        <w:rPr>
+          <w:rFonts w:ascii="TimesNewRomanPSMT" w:hAnsi="TimesNewRomanPSMT" w:cs="TimesNewRomanPSMT"/>
+          <w:sz w:val="22"/>
+        </w:rPr>
+        <w:t>m do cronograma, com datas e detalhamento de todas as etapas, t</w:t>
+      </w:r>
+      <w:r>
+        <w:rPr>
+          <w:rFonts w:ascii="TimesNewRomanPSMT" w:hAnsi="TimesNewRomanPSMT" w:cs="TimesNewRomanPSMT"/>
+          <w:sz w:val="22"/>
+        </w:rPr>
+        <w:t>e</w:t>
+      </w:r>
+      <w:r>
+        <w:rPr>
+          <w:rFonts w:ascii="TimesNewRomanPSMT" w:hAnsi="TimesNewRomanPSMT" w:cs="TimesNewRomanPSMT"/>
+          <w:sz w:val="22"/>
+        </w:rPr>
+        <w:t>nte descrever os procedimentos,</w:t>
+      </w:r>
+      <w:r>
+        <w:rPr>
+          <w:rFonts w:ascii="TimesNewRomanPSMT" w:hAnsi="TimesNewRomanPSMT" w:cs="TimesNewRomanPSMT"/>
+          <w:sz w:val="22"/>
+        </w:rPr>
+        <w:t xml:space="preserve"> </w:t>
+      </w:r>
+      <w:r>
+        <w:rPr>
+          <w:rFonts w:ascii="TimesNewRomanPSMT" w:hAnsi="TimesNewRomanPSMT" w:cs="TimesNewRomanPSMT"/>
+          <w:sz w:val="22"/>
+        </w:rPr>
+        <w:t xml:space="preserve">os </w:t>
+      </w:r>
+      <w:r>
+        <w:rPr>
+          <w:rFonts w:ascii="TimesNewRomanPSMT" w:hAnsi="TimesNewRomanPSMT" w:cs="TimesNewRomanPSMT"/>
+          <w:sz w:val="22"/>
+        </w:rPr>
+        <w:t>métodos</w:t>
+      </w:r>
+      <w:r>
+        <w:rPr>
+          <w:rFonts w:ascii="TimesNewRomanPSMT" w:hAnsi="TimesNewRomanPSMT" w:cs="TimesNewRomanPSMT"/>
+          <w:sz w:val="22"/>
+        </w:rPr>
+        <w:t xml:space="preserve"> e </w:t>
+      </w:r>
+      <w:r>
+        <w:rPr>
+          <w:rFonts w:ascii="TimesNewRomanPSMT" w:hAnsi="TimesNewRomanPSMT" w:cs="TimesNewRomanPSMT"/>
+          <w:sz w:val="22"/>
+        </w:rPr>
+        <w:t xml:space="preserve">as </w:t>
+      </w:r>
+      <w:r>
+        <w:rPr>
+          <w:rFonts w:ascii="TimesNewRomanPSMT" w:hAnsi="TimesNewRomanPSMT" w:cs="TimesNewRomanPSMT"/>
+          <w:sz w:val="22"/>
+        </w:rPr>
+        <w:t>ferramentas</w:t>
+      </w:r>
+      <w:r>
+        <w:rPr>
+          <w:rFonts w:ascii="TimesNewRomanPSMT" w:hAnsi="TimesNewRomanPSMT" w:cs="TimesNewRomanPSMT"/>
+          <w:sz w:val="22"/>
+        </w:rPr>
+        <w:t xml:space="preserve"> ad</w:t>
+      </w:r>
+      <w:r>
+        <w:rPr>
+          <w:rFonts w:ascii="TimesNewRomanPSMT" w:hAnsi="TimesNewRomanPSMT" w:cs="TimesNewRomanPSMT"/>
+          <w:sz w:val="22"/>
+        </w:rPr>
+        <w:t>otados na abordagem do tema.</w:t>
+      </w:r>
+      <w:r>
+        <w:rPr>
+          <w:rFonts w:ascii="TimesNewRomanPSMT" w:hAnsi="TimesNewRomanPSMT" w:cs="TimesNewRomanPSMT"/>
+          <w:sz w:val="22"/>
+        </w:rPr>
+        <w:t xml:space="preserve"> Por exemplo, uso de simuladores, softwares específicos, robôs, câmeras dentre outros equipamentos.</w:t>
+      </w:r>
+    </w:p>
+    <w:p>
+      <w:pPr>
+        <w:pStyle w:val="Ttulo1"/>
+        <w:ind w:left="0" w:firstLine="212"/>
+        <w:rPr>
+          <w:rFonts w:ascii="Times New Roman" w:hAnsi="Times New Roman"/>
+          <w:color w:val="auto"/>
+          <w:sz w:val="22"/>
+        </w:rPr>
+      </w:pPr>
+      <w:r>
+        <w:rPr>
+          <w:rFonts w:ascii="Times New Roman" w:hAnsi="Times New Roman"/>
+          <w:color w:val="auto"/>
+          <w:sz w:val="22"/>
+        </w:rPr>
         <w:t>Resultados</w:t>
       </w:r>
     </w:p>
@@ -2039,6 +2449,7 @@
           <w:sz w:val="22"/>
           <w:lang w:eastAsia="pt-BR"/>
         </w:rPr>
+        <w:lastRenderedPageBreak/>
         <w:drawing>
           <wp:inline distT="0" distB="0" distL="0" distR="0">
             <wp:extent cx="3056467" cy="1950247"/>
@@ -3189,6 +3600,20 @@
       <w:szCs w:val="18"/>
     </w:rPr>
   </w:style>
+  <w:style w:type="paragraph" w:customStyle="1" w:styleId="Default">
+    <w:name w:val="Default"/>
+    <w:rsid w:val="003D1015"/>
+    <w:pPr>
+      <w:autoSpaceDE w:val="0"/>
+      <w:autoSpaceDN w:val="0"/>
+      <w:adjustRightInd w:val="0"/>
+      <w:spacing w:after="0"/>
+    </w:pPr>
+    <w:rPr>
+      <w:rFonts w:ascii="Times New Roman" w:hAnsi="Times New Roman" w:cs="Times New Roman"/>
+      <w:color w:val="000000"/>
+    </w:rPr>
+  </w:style>
 </w:styles>
 </file>
 

</xml_diff>